<commit_message>
2 lab 1 task changed
</commit_message>
<xml_diff>
--- a/2 lab/Lab 2. Классы эквивалентности.docx
+++ b/2 lab/Lab 2. Классы эквивалентности.docx
@@ -46,8 +46,6 @@
           <w:lang w:val="ru-RU"/>
         </w:rPr>
       </w:pPr>
-      <w:bookmarkStart w:id="0" w:name="_GoBack"/>
-      <w:bookmarkEnd w:id="0"/>
       <w:r>
         <w:rPr>
           <w:rFonts w:ascii="Times New Roman" w:hAnsi="Times New Roman" w:cs="Times New Roman"/>
@@ -57,14 +55,6 @@
         </w:rPr>
         <w:t>Задачи на классы эквивалентности</w:t>
       </w:r>
-    </w:p>
-    <w:p>
-      <w:pPr>
-        <w:rPr>
-          <w:rFonts w:ascii="Times New Roman" w:hAnsi="Times New Roman" w:cs="Times New Roman"/>
-          <w:lang w:val="ru-RU"/>
-        </w:rPr>
-      </w:pPr>
     </w:p>
     <w:p>
       <w:pPr>
@@ -166,7 +156,17 @@
           <w:sz w:val="24"/>
           <w:szCs w:val="24"/>
         </w:rPr>
-        <w:t xml:space="preserve">short </w:t>
+        <w:t>short</w:t>
+      </w:r>
+      <w:r>
+        <w:rPr>
+          <w:rFonts w:ascii="Times New Roman" w:hAnsi="Times New Roman" w:cs="Times New Roman"/>
+          <w:b/>
+          <w:sz w:val="24"/>
+          <w:szCs w:val="24"/>
+          <w:lang w:val="ru-RU"/>
+        </w:rPr>
+        <w:t xml:space="preserve"> </w:t>
       </w:r>
       <w:proofErr w:type="spellStart"/>
       <w:r>
@@ -188,6 +188,26 @@
           <w:lang w:val="ru-RU"/>
         </w:rPr>
         <w:t>:</w:t>
+      </w:r>
+    </w:p>
+    <w:p>
+      <w:pPr>
+        <w:spacing w:after="0"/>
+        <w:ind w:left="720"/>
+        <w:rPr>
+          <w:rFonts w:ascii="Times New Roman" w:hAnsi="Times New Roman" w:cs="Times New Roman"/>
+          <w:sz w:val="24"/>
+          <w:szCs w:val="24"/>
+        </w:rPr>
+      </w:pPr>
+      <w:r>
+        <w:rPr>
+          <w:rFonts w:ascii="Times New Roman" w:hAnsi="Times New Roman" w:cs="Times New Roman"/>
+          <w:sz w:val="24"/>
+          <w:szCs w:val="24"/>
+        </w:rPr>
+        <w:tab/>
+        <w:t>C = A + B</w:t>
       </w:r>
     </w:p>
     <w:p>
@@ -199,13 +219,18 @@
           <w:b/>
           <w:sz w:val="24"/>
           <w:szCs w:val="24"/>
-          <w:lang w:val="ru-RU"/>
-        </w:rPr>
-      </w:pPr>
-      <w:r>
-        <w:rPr>
-          <w:rFonts w:ascii="Times New Roman" w:hAnsi="Times New Roman" w:cs="Times New Roman"/>
-          <w:lang w:val="ru-RU"/>
+        </w:rPr>
+      </w:pPr>
+      <w:r>
+        <w:rPr>
+          <w:rFonts w:ascii="Times New Roman" w:hAnsi="Times New Roman" w:cs="Times New Roman"/>
+          <w:lang w:val="ru-RU"/>
+        </w:rPr>
+        <w:tab/>
+      </w:r>
+      <w:r>
+        <w:rPr>
+          <w:rFonts w:ascii="Times New Roman" w:hAnsi="Times New Roman" w:cs="Times New Roman"/>
         </w:rPr>
         <w:tab/>
       </w:r>
@@ -223,6 +248,19 @@
           <w:lang w:val="ru-RU"/>
         </w:rPr>
         <w:tab/>
+      </w:r>
+      <w:r>
+        <w:rPr>
+          <w:rFonts w:ascii="Times New Roman" w:hAnsi="Times New Roman" w:cs="Times New Roman"/>
+        </w:rPr>
+        <w:t>A</w:t>
+      </w:r>
+      <w:r>
+        <w:rPr>
+          <w:rFonts w:ascii="Times New Roman" w:hAnsi="Times New Roman" w:cs="Times New Roman"/>
+          <w:lang w:val="ru-RU"/>
+        </w:rPr>
+        <w:t xml:space="preserve"> </w:t>
       </w:r>
       <w:r>
         <w:rPr>
@@ -233,7 +271,7 @@
           <w:shd w:val="clear" w:color="auto" w:fill="F9F9F9"/>
           <w:lang w:val="ru-RU"/>
         </w:rPr>
-        <w:t>[−32767</w:t>
+        <w:t>[</w:t>
       </w:r>
       <w:r>
         <w:rPr>
@@ -244,8 +282,9 @@
           <w:shd w:val="clear" w:color="auto" w:fill="F9F9F9"/>
           <w:lang w:val="ru-RU"/>
         </w:rPr>
-        <w:t>..</w:t>
-      </w:r>
+        <w:t>0</w:t>
+      </w:r>
+      <w:proofErr w:type="gramStart"/>
       <w:r>
         <w:rPr>
           <w:rFonts w:ascii="Times New Roman" w:hAnsi="Times New Roman" w:cs="Times New Roman"/>
@@ -253,9 +292,11 @@
           <w:sz w:val="21"/>
           <w:szCs w:val="21"/>
           <w:shd w:val="clear" w:color="auto" w:fill="F9F9F9"/>
-        </w:rPr>
-        <w:t> </w:t>
-      </w:r>
+          <w:lang w:val="ru-RU"/>
+        </w:rPr>
+        <w:t>..</w:t>
+      </w:r>
+      <w:proofErr w:type="gramEnd"/>
       <w:r>
         <w:rPr>
           <w:rFonts w:ascii="Times New Roman" w:hAnsi="Times New Roman" w:cs="Times New Roman"/>
@@ -263,56 +304,8 @@
           <w:sz w:val="21"/>
           <w:szCs w:val="21"/>
           <w:shd w:val="clear" w:color="auto" w:fill="F9F9F9"/>
-          <w:lang w:val="ru-RU"/>
-        </w:rPr>
-        <w:t>+32767]</w:t>
-      </w:r>
-    </w:p>
-    <w:p>
-      <w:pPr>
-        <w:spacing w:after="0"/>
-        <w:rPr>
-          <w:rFonts w:ascii="Times New Roman" w:hAnsi="Times New Roman" w:cs="Times New Roman"/>
-          <w:lang w:val="ru-RU"/>
-        </w:rPr>
-      </w:pPr>
-      <w:r>
-        <w:rPr>
-          <w:rFonts w:ascii="Times New Roman" w:hAnsi="Times New Roman" w:cs="Times New Roman"/>
-          <w:lang w:val="ru-RU"/>
-        </w:rPr>
-        <w:tab/>
-      </w:r>
-      <w:r>
-        <w:rPr>
-          <w:rFonts w:ascii="Times New Roman" w:hAnsi="Times New Roman" w:cs="Times New Roman"/>
-          <w:lang w:val="ru-RU"/>
-        </w:rPr>
-        <w:tab/>
-        <w:t>Не валидно:</w:t>
-      </w:r>
-      <w:r>
-        <w:rPr>
-          <w:rFonts w:ascii="Times New Roman" w:hAnsi="Times New Roman" w:cs="Times New Roman"/>
-          <w:lang w:val="ru-RU"/>
-        </w:rPr>
-        <w:tab/>
-        <w:t xml:space="preserve"> (-</w:t>
-      </w:r>
-      <w:proofErr w:type="spellStart"/>
-      <w:r>
-        <w:rPr>
-          <w:rFonts w:ascii="Times New Roman" w:hAnsi="Times New Roman" w:cs="Times New Roman"/>
-        </w:rPr>
-        <w:t>inf</w:t>
-      </w:r>
-      <w:proofErr w:type="spellEnd"/>
-      <w:r>
-        <w:rPr>
-          <w:rFonts w:ascii="Times New Roman" w:hAnsi="Times New Roman" w:cs="Times New Roman"/>
-          <w:lang w:val="ru-RU"/>
-        </w:rPr>
-        <w:t>..-</w:t>
+        </w:rPr>
+        <w:t> </w:t>
       </w:r>
       <w:r>
         <w:rPr>
@@ -321,9 +314,8 @@
           <w:sz w:val="21"/>
           <w:szCs w:val="21"/>
           <w:shd w:val="clear" w:color="auto" w:fill="F9F9F9"/>
-          <w:lang w:val="ru-RU"/>
-        </w:rPr>
-        <w:t xml:space="preserve"> </w:t>
+        </w:rPr>
+        <w:t>+32767]</w:t>
       </w:r>
       <w:r>
         <w:rPr>
@@ -332,23 +324,8 @@
           <w:sz w:val="21"/>
           <w:szCs w:val="21"/>
           <w:shd w:val="clear" w:color="auto" w:fill="F9F9F9"/>
-          <w:lang w:val="ru-RU"/>
-        </w:rPr>
-        <w:t>−32767</w:t>
-      </w:r>
-      <w:r>
-        <w:rPr>
-          <w:rFonts w:ascii="Times New Roman" w:hAnsi="Times New Roman" w:cs="Times New Roman"/>
-          <w:lang w:val="ru-RU"/>
-        </w:rPr>
-        <w:t>)</w:t>
-      </w:r>
-      <w:r>
-        <w:rPr>
-          <w:rFonts w:ascii="Times New Roman" w:hAnsi="Times New Roman" w:cs="Times New Roman"/>
-          <w:lang w:val="ru-RU"/>
-        </w:rPr>
-        <w:t xml:space="preserve"> | (+</w:t>
+        </w:rPr>
+        <w:t xml:space="preserve">  </w:t>
       </w:r>
       <w:r>
         <w:rPr>
@@ -357,9 +334,8 @@
           <w:sz w:val="21"/>
           <w:szCs w:val="21"/>
           <w:shd w:val="clear" w:color="auto" w:fill="F9F9F9"/>
-          <w:lang w:val="ru-RU"/>
-        </w:rPr>
-        <w:t>32767</w:t>
+        </w:rPr>
+        <w:tab/>
       </w:r>
       <w:r>
         <w:rPr>
@@ -368,11 +344,9 @@
           <w:sz w:val="21"/>
           <w:szCs w:val="21"/>
           <w:shd w:val="clear" w:color="auto" w:fill="F9F9F9"/>
-          <w:lang w:val="ru-RU"/>
-        </w:rPr>
-        <w:t>..+</w:t>
-      </w:r>
-      <w:proofErr w:type="spellStart"/>
+        </w:rPr>
+        <w:tab/>
+      </w:r>
       <w:r>
         <w:rPr>
           <w:rFonts w:ascii="Times New Roman" w:hAnsi="Times New Roman" w:cs="Times New Roman"/>
@@ -381,13 +355,1752 @@
           <w:szCs w:val="21"/>
           <w:shd w:val="clear" w:color="auto" w:fill="F9F9F9"/>
         </w:rPr>
+        <w:tab/>
+        <w:t xml:space="preserve">B </w:t>
+      </w:r>
+      <w:r>
+        <w:rPr>
+          <w:rFonts w:ascii="Times New Roman" w:hAnsi="Times New Roman" w:cs="Times New Roman"/>
+          <w:color w:val="000000"/>
+          <w:sz w:val="21"/>
+          <w:szCs w:val="21"/>
+          <w:shd w:val="clear" w:color="auto" w:fill="F9F9F9"/>
+        </w:rPr>
+        <w:t>[0</w:t>
+      </w:r>
+      <w:proofErr w:type="gramStart"/>
+      <w:r>
+        <w:rPr>
+          <w:rFonts w:ascii="Times New Roman" w:hAnsi="Times New Roman" w:cs="Times New Roman"/>
+          <w:color w:val="000000"/>
+          <w:sz w:val="21"/>
+          <w:szCs w:val="21"/>
+          <w:shd w:val="clear" w:color="auto" w:fill="F9F9F9"/>
+        </w:rPr>
+        <w:t>..</w:t>
+      </w:r>
+      <w:proofErr w:type="gramEnd"/>
+      <w:r>
+        <w:rPr>
+          <w:rFonts w:ascii="Times New Roman" w:hAnsi="Times New Roman" w:cs="Times New Roman"/>
+          <w:color w:val="000000"/>
+          <w:sz w:val="21"/>
+          <w:szCs w:val="21"/>
+          <w:shd w:val="clear" w:color="auto" w:fill="F9F9F9"/>
+        </w:rPr>
+        <w:t> </w:t>
+      </w:r>
+      <w:r>
+        <w:rPr>
+          <w:rFonts w:ascii="Times New Roman" w:hAnsi="Times New Roman" w:cs="Times New Roman"/>
+          <w:color w:val="000000"/>
+          <w:sz w:val="21"/>
+          <w:szCs w:val="21"/>
+          <w:shd w:val="clear" w:color="auto" w:fill="F9F9F9"/>
+        </w:rPr>
+        <w:t>+32767</w:t>
+      </w:r>
+      <w:r>
+        <w:rPr>
+          <w:rFonts w:ascii="Times New Roman" w:hAnsi="Times New Roman" w:cs="Times New Roman"/>
+          <w:color w:val="000000"/>
+          <w:sz w:val="21"/>
+          <w:szCs w:val="21"/>
+          <w:shd w:val="clear" w:color="auto" w:fill="F9F9F9"/>
+        </w:rPr>
+        <w:t xml:space="preserve"> - A</w:t>
+      </w:r>
+      <w:r>
+        <w:rPr>
+          <w:rFonts w:ascii="Times New Roman" w:hAnsi="Times New Roman" w:cs="Times New Roman"/>
+          <w:color w:val="000000"/>
+          <w:sz w:val="21"/>
+          <w:szCs w:val="21"/>
+          <w:shd w:val="clear" w:color="auto" w:fill="F9F9F9"/>
+        </w:rPr>
+        <w:t xml:space="preserve">]  </w:t>
+      </w:r>
+    </w:p>
+    <w:p>
+      <w:pPr>
+        <w:spacing w:after="0"/>
+        <w:rPr>
+          <w:rFonts w:ascii="Times New Roman" w:hAnsi="Times New Roman" w:cs="Times New Roman"/>
+        </w:rPr>
+      </w:pPr>
+      <w:r>
+        <w:rPr>
+          <w:rFonts w:ascii="Times New Roman" w:hAnsi="Times New Roman" w:cs="Times New Roman"/>
+        </w:rPr>
+        <w:tab/>
+      </w:r>
+      <w:r>
+        <w:rPr>
+          <w:rFonts w:ascii="Times New Roman" w:hAnsi="Times New Roman" w:cs="Times New Roman"/>
+        </w:rPr>
+        <w:tab/>
+      </w:r>
+      <w:r>
+        <w:rPr>
+          <w:rFonts w:ascii="Times New Roman" w:hAnsi="Times New Roman" w:cs="Times New Roman"/>
+        </w:rPr>
+        <w:tab/>
+      </w:r>
+      <w:r>
+        <w:rPr>
+          <w:rFonts w:ascii="Times New Roman" w:hAnsi="Times New Roman" w:cs="Times New Roman"/>
+          <w:lang w:val="ru-RU"/>
+        </w:rPr>
+        <w:t>Не</w:t>
+      </w:r>
+      <w:r>
+        <w:rPr>
+          <w:rFonts w:ascii="Times New Roman" w:hAnsi="Times New Roman" w:cs="Times New Roman"/>
+        </w:rPr>
+        <w:t xml:space="preserve"> </w:t>
+      </w:r>
+      <w:r>
+        <w:rPr>
+          <w:rFonts w:ascii="Times New Roman" w:hAnsi="Times New Roman" w:cs="Times New Roman"/>
+          <w:lang w:val="ru-RU"/>
+        </w:rPr>
+        <w:t>валидно</w:t>
+      </w:r>
+      <w:r>
+        <w:rPr>
+          <w:rFonts w:ascii="Times New Roman" w:hAnsi="Times New Roman" w:cs="Times New Roman"/>
+        </w:rPr>
+        <w:t>:</w:t>
+      </w:r>
+      <w:r>
+        <w:rPr>
+          <w:rFonts w:ascii="Times New Roman" w:hAnsi="Times New Roman" w:cs="Times New Roman"/>
+        </w:rPr>
+        <w:tab/>
+      </w:r>
+      <w:r>
+        <w:rPr>
+          <w:rFonts w:ascii="Times New Roman" w:hAnsi="Times New Roman" w:cs="Times New Roman"/>
+        </w:rPr>
+        <w:t>A</w:t>
+      </w:r>
+      <w:r>
+        <w:rPr>
+          <w:rFonts w:ascii="Times New Roman" w:hAnsi="Times New Roman" w:cs="Times New Roman"/>
+        </w:rPr>
+        <w:t xml:space="preserve"> (-</w:t>
+      </w:r>
+      <w:r>
+        <w:rPr>
+          <w:rFonts w:ascii="Times New Roman" w:hAnsi="Times New Roman" w:cs="Times New Roman"/>
+        </w:rPr>
         <w:t>inf</w:t>
       </w:r>
+      <w:proofErr w:type="gramStart"/>
+      <w:r>
+        <w:rPr>
+          <w:rFonts w:ascii="Times New Roman" w:hAnsi="Times New Roman" w:cs="Times New Roman"/>
+        </w:rPr>
+        <w:t>..</w:t>
+      </w:r>
+      <w:proofErr w:type="gramEnd"/>
+      <w:r>
+        <w:rPr>
+          <w:rFonts w:ascii="Times New Roman" w:hAnsi="Times New Roman" w:cs="Times New Roman"/>
+        </w:rPr>
+        <w:t>0</w:t>
+      </w:r>
+      <w:r>
+        <w:rPr>
+          <w:rFonts w:ascii="Times New Roman" w:hAnsi="Times New Roman" w:cs="Times New Roman"/>
+        </w:rPr>
+        <w:t>) | (+</w:t>
+      </w:r>
+      <w:r>
+        <w:rPr>
+          <w:rFonts w:ascii="Times New Roman" w:hAnsi="Times New Roman" w:cs="Times New Roman"/>
+          <w:color w:val="000000"/>
+          <w:sz w:val="21"/>
+          <w:szCs w:val="21"/>
+          <w:shd w:val="clear" w:color="auto" w:fill="F9F9F9"/>
+        </w:rPr>
+        <w:t>32767</w:t>
+      </w:r>
+      <w:proofErr w:type="gramStart"/>
+      <w:r>
+        <w:rPr>
+          <w:rFonts w:ascii="Times New Roman" w:hAnsi="Times New Roman" w:cs="Times New Roman"/>
+          <w:color w:val="000000"/>
+          <w:sz w:val="21"/>
+          <w:szCs w:val="21"/>
+          <w:shd w:val="clear" w:color="auto" w:fill="F9F9F9"/>
+        </w:rPr>
+        <w:t>..+</w:t>
+      </w:r>
+      <w:proofErr w:type="gramEnd"/>
+      <w:r>
+        <w:rPr>
+          <w:rFonts w:ascii="Times New Roman" w:hAnsi="Times New Roman" w:cs="Times New Roman"/>
+          <w:color w:val="000000"/>
+          <w:sz w:val="21"/>
+          <w:szCs w:val="21"/>
+          <w:shd w:val="clear" w:color="auto" w:fill="F9F9F9"/>
+        </w:rPr>
+        <w:t>inf</w:t>
+      </w:r>
+      <w:r>
+        <w:rPr>
+          <w:rFonts w:ascii="Times New Roman" w:hAnsi="Times New Roman" w:cs="Times New Roman"/>
+        </w:rPr>
+        <w:t>)</w:t>
+      </w:r>
+      <w:r>
+        <w:rPr>
+          <w:rFonts w:ascii="Times New Roman" w:hAnsi="Times New Roman" w:cs="Times New Roman"/>
+        </w:rPr>
+        <w:t xml:space="preserve"> </w:t>
+      </w:r>
+      <w:r>
+        <w:rPr>
+          <w:rFonts w:ascii="Times New Roman" w:hAnsi="Times New Roman" w:cs="Times New Roman"/>
+        </w:rPr>
+        <w:tab/>
+      </w:r>
+      <w:r>
+        <w:rPr>
+          <w:rFonts w:ascii="Times New Roman" w:hAnsi="Times New Roman" w:cs="Times New Roman"/>
+        </w:rPr>
+        <w:t>B</w:t>
+      </w:r>
+      <w:r>
+        <w:rPr>
+          <w:rFonts w:ascii="Times New Roman" w:hAnsi="Times New Roman" w:cs="Times New Roman"/>
+        </w:rPr>
+        <w:t xml:space="preserve"> </w:t>
+      </w:r>
+      <w:r>
+        <w:rPr>
+          <w:rFonts w:ascii="Times New Roman" w:hAnsi="Times New Roman" w:cs="Times New Roman"/>
+        </w:rPr>
+        <w:t>(-</w:t>
+      </w:r>
+      <w:r>
+        <w:rPr>
+          <w:rFonts w:ascii="Times New Roman" w:hAnsi="Times New Roman" w:cs="Times New Roman"/>
+        </w:rPr>
+        <w:t>inf</w:t>
+      </w:r>
+      <w:r>
+        <w:rPr>
+          <w:rFonts w:ascii="Times New Roman" w:hAnsi="Times New Roman" w:cs="Times New Roman"/>
+        </w:rPr>
+        <w:t>..0) |</w:t>
+      </w:r>
+      <w:r>
+        <w:rPr>
+          <w:rFonts w:ascii="Times New Roman" w:hAnsi="Times New Roman" w:cs="Times New Roman"/>
+        </w:rPr>
+        <w:t xml:space="preserve"> </w:t>
+      </w:r>
+      <w:r>
+        <w:rPr>
+          <w:rFonts w:ascii="Times New Roman" w:hAnsi="Times New Roman" w:cs="Times New Roman"/>
+        </w:rPr>
+        <w:t>(+</w:t>
+      </w:r>
+      <w:r>
+        <w:rPr>
+          <w:rFonts w:ascii="Times New Roman" w:hAnsi="Times New Roman" w:cs="Times New Roman"/>
+          <w:color w:val="000000"/>
+          <w:sz w:val="21"/>
+          <w:szCs w:val="21"/>
+          <w:shd w:val="clear" w:color="auto" w:fill="F9F9F9"/>
+        </w:rPr>
+        <w:t>32767</w:t>
+      </w:r>
+      <w:r>
+        <w:rPr>
+          <w:rFonts w:ascii="Times New Roman" w:hAnsi="Times New Roman" w:cs="Times New Roman"/>
+          <w:color w:val="000000"/>
+          <w:sz w:val="21"/>
+          <w:szCs w:val="21"/>
+          <w:shd w:val="clear" w:color="auto" w:fill="F9F9F9"/>
+        </w:rPr>
+        <w:t xml:space="preserve"> - A</w:t>
+      </w:r>
+      <w:proofErr w:type="gramStart"/>
+      <w:r>
+        <w:rPr>
+          <w:rFonts w:ascii="Times New Roman" w:hAnsi="Times New Roman" w:cs="Times New Roman"/>
+          <w:color w:val="000000"/>
+          <w:sz w:val="21"/>
+          <w:szCs w:val="21"/>
+          <w:shd w:val="clear" w:color="auto" w:fill="F9F9F9"/>
+        </w:rPr>
+        <w:t>..</w:t>
+      </w:r>
+      <w:proofErr w:type="gramEnd"/>
+      <w:r>
+        <w:rPr>
+          <w:rFonts w:ascii="Times New Roman" w:hAnsi="Times New Roman" w:cs="Times New Roman"/>
+          <w:color w:val="000000"/>
+          <w:sz w:val="21"/>
+          <w:szCs w:val="21"/>
+          <w:shd w:val="clear" w:color="auto" w:fill="F9F9F9"/>
+        </w:rPr>
+        <w:t>+</w:t>
+      </w:r>
+      <w:proofErr w:type="spellStart"/>
+      <w:proofErr w:type="gramStart"/>
+      <w:r>
+        <w:rPr>
+          <w:rFonts w:ascii="Times New Roman" w:hAnsi="Times New Roman" w:cs="Times New Roman"/>
+          <w:color w:val="000000"/>
+          <w:sz w:val="21"/>
+          <w:szCs w:val="21"/>
+          <w:shd w:val="clear" w:color="auto" w:fill="F9F9F9"/>
+        </w:rPr>
+        <w:t>inf</w:t>
+      </w:r>
       <w:proofErr w:type="spellEnd"/>
-      <w:r>
-        <w:rPr>
-          <w:rFonts w:ascii="Times New Roman" w:hAnsi="Times New Roman" w:cs="Times New Roman"/>
-          <w:lang w:val="ru-RU"/>
+      <w:proofErr w:type="gramEnd"/>
+      <w:r>
+        <w:rPr>
+          <w:rFonts w:ascii="Times New Roman" w:hAnsi="Times New Roman" w:cs="Times New Roman"/>
+        </w:rPr>
+        <w:t>)</w:t>
+      </w:r>
+    </w:p>
+    <w:p>
+      <w:pPr>
+        <w:spacing w:after="0"/>
+        <w:ind w:left="720"/>
+        <w:rPr>
+          <w:rFonts w:ascii="Times New Roman" w:hAnsi="Times New Roman" w:cs="Times New Roman"/>
+          <w:sz w:val="24"/>
+          <w:szCs w:val="24"/>
+        </w:rPr>
+      </w:pPr>
+      <w:r>
+        <w:rPr>
+          <w:rFonts w:ascii="Times New Roman" w:hAnsi="Times New Roman" w:cs="Times New Roman"/>
+          <w:sz w:val="24"/>
+          <w:szCs w:val="24"/>
+        </w:rPr>
+        <w:tab/>
+      </w:r>
+      <w:r>
+        <w:rPr>
+          <w:rFonts w:ascii="Times New Roman" w:hAnsi="Times New Roman" w:cs="Times New Roman"/>
+          <w:sz w:val="24"/>
+          <w:szCs w:val="24"/>
+        </w:rPr>
+        <w:t>C</w:t>
+      </w:r>
+      <w:r>
+        <w:rPr>
+          <w:rFonts w:ascii="Times New Roman" w:hAnsi="Times New Roman" w:cs="Times New Roman"/>
+          <w:sz w:val="24"/>
+          <w:szCs w:val="24"/>
+        </w:rPr>
+        <w:t xml:space="preserve"> = </w:t>
+      </w:r>
+      <w:r>
+        <w:rPr>
+          <w:rFonts w:ascii="Times New Roman" w:hAnsi="Times New Roman" w:cs="Times New Roman"/>
+          <w:sz w:val="24"/>
+          <w:szCs w:val="24"/>
+        </w:rPr>
+        <w:t>(-</w:t>
+      </w:r>
+      <w:r>
+        <w:rPr>
+          <w:rFonts w:ascii="Times New Roman" w:hAnsi="Times New Roman" w:cs="Times New Roman"/>
+          <w:sz w:val="24"/>
+          <w:szCs w:val="24"/>
+        </w:rPr>
+        <w:t>A</w:t>
+      </w:r>
+      <w:r>
+        <w:rPr>
+          <w:rFonts w:ascii="Times New Roman" w:hAnsi="Times New Roman" w:cs="Times New Roman"/>
+          <w:sz w:val="24"/>
+          <w:szCs w:val="24"/>
+        </w:rPr>
+        <w:t>)</w:t>
+      </w:r>
+      <w:r>
+        <w:rPr>
+          <w:rFonts w:ascii="Times New Roman" w:hAnsi="Times New Roman" w:cs="Times New Roman"/>
+          <w:sz w:val="24"/>
+          <w:szCs w:val="24"/>
+        </w:rPr>
+        <w:t xml:space="preserve"> + </w:t>
+      </w:r>
+      <w:r>
+        <w:rPr>
+          <w:rFonts w:ascii="Times New Roman" w:hAnsi="Times New Roman" w:cs="Times New Roman"/>
+          <w:sz w:val="24"/>
+          <w:szCs w:val="24"/>
+        </w:rPr>
+        <w:t>B</w:t>
+      </w:r>
+    </w:p>
+    <w:p>
+      <w:pPr>
+        <w:spacing w:after="0"/>
+        <w:ind w:left="360"/>
+        <w:rPr>
+          <w:rFonts w:ascii="Times New Roman" w:hAnsi="Times New Roman" w:cs="Times New Roman"/>
+          <w:b/>
+          <w:sz w:val="24"/>
+          <w:szCs w:val="24"/>
+        </w:rPr>
+      </w:pPr>
+      <w:r>
+        <w:rPr>
+          <w:rFonts w:ascii="Times New Roman" w:hAnsi="Times New Roman" w:cs="Times New Roman"/>
+        </w:rPr>
+        <w:tab/>
+      </w:r>
+      <w:r>
+        <w:rPr>
+          <w:rFonts w:ascii="Times New Roman" w:hAnsi="Times New Roman" w:cs="Times New Roman"/>
+        </w:rPr>
+        <w:tab/>
+      </w:r>
+      <w:r>
+        <w:rPr>
+          <w:rFonts w:ascii="Times New Roman" w:hAnsi="Times New Roman" w:cs="Times New Roman"/>
+        </w:rPr>
+        <w:tab/>
+      </w:r>
+      <w:r>
+        <w:rPr>
+          <w:rFonts w:ascii="Times New Roman" w:hAnsi="Times New Roman" w:cs="Times New Roman"/>
+          <w:lang w:val="ru-RU"/>
+        </w:rPr>
+        <w:t>Валидно</w:t>
+      </w:r>
+      <w:r>
+        <w:rPr>
+          <w:rFonts w:ascii="Times New Roman" w:hAnsi="Times New Roman" w:cs="Times New Roman"/>
+        </w:rPr>
+        <w:t>:</w:t>
+      </w:r>
+      <w:r>
+        <w:rPr>
+          <w:rFonts w:ascii="Times New Roman" w:hAnsi="Times New Roman" w:cs="Times New Roman"/>
+        </w:rPr>
+        <w:tab/>
+      </w:r>
+      <w:r>
+        <w:rPr>
+          <w:rFonts w:ascii="Times New Roman" w:hAnsi="Times New Roman" w:cs="Times New Roman"/>
+        </w:rPr>
+        <w:t>A</w:t>
+      </w:r>
+      <w:r>
+        <w:rPr>
+          <w:rFonts w:ascii="Times New Roman" w:hAnsi="Times New Roman" w:cs="Times New Roman"/>
+        </w:rPr>
+        <w:t xml:space="preserve"> </w:t>
+      </w:r>
+      <w:r>
+        <w:rPr>
+          <w:rFonts w:ascii="Times New Roman" w:hAnsi="Times New Roman" w:cs="Times New Roman"/>
+          <w:color w:val="000000"/>
+          <w:sz w:val="21"/>
+          <w:szCs w:val="21"/>
+          <w:shd w:val="clear" w:color="auto" w:fill="F9F9F9"/>
+        </w:rPr>
+        <w:t>[</w:t>
+      </w:r>
+      <w:r>
+        <w:rPr>
+          <w:rFonts w:ascii="Times New Roman" w:hAnsi="Times New Roman" w:cs="Times New Roman"/>
+          <w:color w:val="000000"/>
+          <w:sz w:val="21"/>
+          <w:szCs w:val="21"/>
+          <w:shd w:val="clear" w:color="auto" w:fill="F9F9F9"/>
+        </w:rPr>
+        <w:t>-32767</w:t>
+      </w:r>
+      <w:proofErr w:type="gramStart"/>
+      <w:r>
+        <w:rPr>
+          <w:rFonts w:ascii="Times New Roman" w:hAnsi="Times New Roman" w:cs="Times New Roman"/>
+          <w:color w:val="000000"/>
+          <w:sz w:val="21"/>
+          <w:szCs w:val="21"/>
+          <w:shd w:val="clear" w:color="auto" w:fill="F9F9F9"/>
+        </w:rPr>
+        <w:t>..0</w:t>
+      </w:r>
+      <w:proofErr w:type="gramEnd"/>
+      <w:r>
+        <w:rPr>
+          <w:rFonts w:ascii="Times New Roman" w:hAnsi="Times New Roman" w:cs="Times New Roman"/>
+          <w:color w:val="000000"/>
+          <w:sz w:val="21"/>
+          <w:szCs w:val="21"/>
+          <w:shd w:val="clear" w:color="auto" w:fill="F9F9F9"/>
+        </w:rPr>
+        <w:t xml:space="preserve">]  </w:t>
+      </w:r>
+      <w:r>
+        <w:rPr>
+          <w:rFonts w:ascii="Times New Roman" w:hAnsi="Times New Roman" w:cs="Times New Roman"/>
+          <w:color w:val="000000"/>
+          <w:sz w:val="21"/>
+          <w:szCs w:val="21"/>
+          <w:shd w:val="clear" w:color="auto" w:fill="F9F9F9"/>
+        </w:rPr>
+        <w:tab/>
+      </w:r>
+      <w:r>
+        <w:rPr>
+          <w:rFonts w:ascii="Times New Roman" w:hAnsi="Times New Roman" w:cs="Times New Roman"/>
+          <w:color w:val="000000"/>
+          <w:sz w:val="21"/>
+          <w:szCs w:val="21"/>
+          <w:shd w:val="clear" w:color="auto" w:fill="F9F9F9"/>
+        </w:rPr>
+        <w:tab/>
+      </w:r>
+      <w:r>
+        <w:rPr>
+          <w:rFonts w:ascii="Times New Roman" w:hAnsi="Times New Roman" w:cs="Times New Roman"/>
+          <w:color w:val="000000"/>
+          <w:sz w:val="21"/>
+          <w:szCs w:val="21"/>
+          <w:shd w:val="clear" w:color="auto" w:fill="F9F9F9"/>
+        </w:rPr>
+        <w:tab/>
+        <w:t xml:space="preserve">B </w:t>
+      </w:r>
+      <w:r>
+        <w:rPr>
+          <w:rFonts w:ascii="Times New Roman" w:hAnsi="Times New Roman" w:cs="Times New Roman"/>
+          <w:color w:val="000000"/>
+          <w:sz w:val="21"/>
+          <w:szCs w:val="21"/>
+          <w:shd w:val="clear" w:color="auto" w:fill="F9F9F9"/>
+        </w:rPr>
+        <w:t>[0..</w:t>
+      </w:r>
+      <w:r>
+        <w:rPr>
+          <w:rFonts w:ascii="Times New Roman" w:hAnsi="Times New Roman" w:cs="Times New Roman"/>
+          <w:color w:val="000000"/>
+          <w:sz w:val="21"/>
+          <w:szCs w:val="21"/>
+          <w:shd w:val="clear" w:color="auto" w:fill="F9F9F9"/>
+        </w:rPr>
+        <w:t> </w:t>
+      </w:r>
+      <w:r>
+        <w:rPr>
+          <w:rFonts w:ascii="Times New Roman" w:hAnsi="Times New Roman" w:cs="Times New Roman"/>
+          <w:color w:val="000000"/>
+          <w:sz w:val="21"/>
+          <w:szCs w:val="21"/>
+          <w:shd w:val="clear" w:color="auto" w:fill="F9F9F9"/>
+        </w:rPr>
+        <w:t>+32767</w:t>
+      </w:r>
+      <w:r>
+        <w:rPr>
+          <w:rFonts w:ascii="Times New Roman" w:hAnsi="Times New Roman" w:cs="Times New Roman"/>
+          <w:color w:val="000000"/>
+          <w:sz w:val="21"/>
+          <w:szCs w:val="21"/>
+          <w:shd w:val="clear" w:color="auto" w:fill="F9F9F9"/>
+        </w:rPr>
+        <w:t xml:space="preserve">]  </w:t>
+      </w:r>
+    </w:p>
+    <w:p>
+      <w:pPr>
+        <w:spacing w:after="0"/>
+        <w:rPr>
+          <w:rFonts w:ascii="Times New Roman" w:hAnsi="Times New Roman" w:cs="Times New Roman"/>
+        </w:rPr>
+      </w:pPr>
+      <w:r>
+        <w:rPr>
+          <w:rFonts w:ascii="Times New Roman" w:hAnsi="Times New Roman" w:cs="Times New Roman"/>
+        </w:rPr>
+        <w:tab/>
+      </w:r>
+      <w:r>
+        <w:rPr>
+          <w:rFonts w:ascii="Times New Roman" w:hAnsi="Times New Roman" w:cs="Times New Roman"/>
+        </w:rPr>
+        <w:tab/>
+      </w:r>
+      <w:r>
+        <w:rPr>
+          <w:rFonts w:ascii="Times New Roman" w:hAnsi="Times New Roman" w:cs="Times New Roman"/>
+        </w:rPr>
+        <w:tab/>
+      </w:r>
+      <w:r>
+        <w:rPr>
+          <w:rFonts w:ascii="Times New Roman" w:hAnsi="Times New Roman" w:cs="Times New Roman"/>
+          <w:lang w:val="ru-RU"/>
+        </w:rPr>
+        <w:t>Не</w:t>
+      </w:r>
+      <w:r>
+        <w:rPr>
+          <w:rFonts w:ascii="Times New Roman" w:hAnsi="Times New Roman" w:cs="Times New Roman"/>
+        </w:rPr>
+        <w:t xml:space="preserve"> </w:t>
+      </w:r>
+      <w:r>
+        <w:rPr>
+          <w:rFonts w:ascii="Times New Roman" w:hAnsi="Times New Roman" w:cs="Times New Roman"/>
+          <w:lang w:val="ru-RU"/>
+        </w:rPr>
+        <w:t>валидно</w:t>
+      </w:r>
+      <w:r>
+        <w:rPr>
+          <w:rFonts w:ascii="Times New Roman" w:hAnsi="Times New Roman" w:cs="Times New Roman"/>
+        </w:rPr>
+        <w:t>:</w:t>
+      </w:r>
+      <w:r>
+        <w:rPr>
+          <w:rFonts w:ascii="Times New Roman" w:hAnsi="Times New Roman" w:cs="Times New Roman"/>
+        </w:rPr>
+        <w:tab/>
+      </w:r>
+      <w:r>
+        <w:rPr>
+          <w:rFonts w:ascii="Times New Roman" w:hAnsi="Times New Roman" w:cs="Times New Roman"/>
+        </w:rPr>
+        <w:t>A</w:t>
+      </w:r>
+      <w:r>
+        <w:rPr>
+          <w:rFonts w:ascii="Times New Roman" w:hAnsi="Times New Roman" w:cs="Times New Roman"/>
+        </w:rPr>
+        <w:t xml:space="preserve"> (-</w:t>
+      </w:r>
+      <w:r>
+        <w:rPr>
+          <w:rFonts w:ascii="Times New Roman" w:hAnsi="Times New Roman" w:cs="Times New Roman"/>
+        </w:rPr>
+        <w:t>inf</w:t>
+      </w:r>
+      <w:proofErr w:type="gramStart"/>
+      <w:r>
+        <w:rPr>
+          <w:rFonts w:ascii="Times New Roman" w:hAnsi="Times New Roman" w:cs="Times New Roman"/>
+        </w:rPr>
+        <w:t>..</w:t>
+      </w:r>
+      <w:proofErr w:type="gramEnd"/>
+      <w:r>
+        <w:rPr>
+          <w:rFonts w:ascii="Times New Roman" w:hAnsi="Times New Roman" w:cs="Times New Roman"/>
+          <w:color w:val="000000"/>
+          <w:sz w:val="21"/>
+          <w:szCs w:val="21"/>
+          <w:shd w:val="clear" w:color="auto" w:fill="F9F9F9"/>
+        </w:rPr>
+        <w:t xml:space="preserve"> </w:t>
+      </w:r>
+      <w:r>
+        <w:rPr>
+          <w:rFonts w:ascii="Times New Roman" w:hAnsi="Times New Roman" w:cs="Times New Roman"/>
+          <w:color w:val="000000"/>
+          <w:sz w:val="21"/>
+          <w:szCs w:val="21"/>
+          <w:shd w:val="clear" w:color="auto" w:fill="F9F9F9"/>
+        </w:rPr>
+        <w:t>-32767</w:t>
+      </w:r>
+      <w:r>
+        <w:rPr>
+          <w:rFonts w:ascii="Times New Roman" w:hAnsi="Times New Roman" w:cs="Times New Roman"/>
+        </w:rPr>
+        <w:t xml:space="preserve">) | </w:t>
+      </w:r>
+      <w:r>
+        <w:rPr>
+          <w:rFonts w:ascii="Times New Roman" w:hAnsi="Times New Roman" w:cs="Times New Roman"/>
+        </w:rPr>
+        <w:t>0</w:t>
+      </w:r>
+      <w:r>
+        <w:rPr>
+          <w:rFonts w:ascii="Times New Roman" w:hAnsi="Times New Roman" w:cs="Times New Roman"/>
+          <w:color w:val="000000"/>
+          <w:sz w:val="21"/>
+          <w:szCs w:val="21"/>
+          <w:shd w:val="clear" w:color="auto" w:fill="F9F9F9"/>
+        </w:rPr>
+        <w:t>..+</w:t>
+      </w:r>
+      <w:r>
+        <w:rPr>
+          <w:rFonts w:ascii="Times New Roman" w:hAnsi="Times New Roman" w:cs="Times New Roman"/>
+          <w:color w:val="000000"/>
+          <w:sz w:val="21"/>
+          <w:szCs w:val="21"/>
+          <w:shd w:val="clear" w:color="auto" w:fill="F9F9F9"/>
+        </w:rPr>
+        <w:t>inf</w:t>
+      </w:r>
+      <w:r>
+        <w:rPr>
+          <w:rFonts w:ascii="Times New Roman" w:hAnsi="Times New Roman" w:cs="Times New Roman"/>
+        </w:rPr>
+        <w:t xml:space="preserve">) </w:t>
+      </w:r>
+      <w:r>
+        <w:rPr>
+          <w:rFonts w:ascii="Times New Roman" w:hAnsi="Times New Roman" w:cs="Times New Roman"/>
+        </w:rPr>
+        <w:tab/>
+      </w:r>
+      <w:r>
+        <w:rPr>
+          <w:rFonts w:ascii="Times New Roman" w:hAnsi="Times New Roman" w:cs="Times New Roman"/>
+        </w:rPr>
+        <w:t>B</w:t>
+      </w:r>
+      <w:r>
+        <w:rPr>
+          <w:rFonts w:ascii="Times New Roman" w:hAnsi="Times New Roman" w:cs="Times New Roman"/>
+        </w:rPr>
+        <w:t xml:space="preserve"> (-</w:t>
+      </w:r>
+      <w:r>
+        <w:rPr>
+          <w:rFonts w:ascii="Times New Roman" w:hAnsi="Times New Roman" w:cs="Times New Roman"/>
+        </w:rPr>
+        <w:t>inf</w:t>
+      </w:r>
+      <w:r>
+        <w:rPr>
+          <w:rFonts w:ascii="Times New Roman" w:hAnsi="Times New Roman" w:cs="Times New Roman"/>
+        </w:rPr>
+        <w:t>..0) |</w:t>
+      </w:r>
+      <w:r>
+        <w:rPr>
+          <w:rFonts w:ascii="Times New Roman" w:hAnsi="Times New Roman" w:cs="Times New Roman"/>
+        </w:rPr>
+        <w:t xml:space="preserve"> </w:t>
+      </w:r>
+      <w:r>
+        <w:rPr>
+          <w:rFonts w:ascii="Times New Roman" w:hAnsi="Times New Roman" w:cs="Times New Roman"/>
+        </w:rPr>
+        <w:t>(+</w:t>
+      </w:r>
+      <w:proofErr w:type="gramStart"/>
+      <w:r>
+        <w:rPr>
+          <w:rFonts w:ascii="Times New Roman" w:hAnsi="Times New Roman" w:cs="Times New Roman"/>
+          <w:color w:val="000000"/>
+          <w:sz w:val="21"/>
+          <w:szCs w:val="21"/>
+          <w:shd w:val="clear" w:color="auto" w:fill="F9F9F9"/>
+        </w:rPr>
+        <w:t>32767</w:t>
+      </w:r>
+      <w:r>
+        <w:rPr>
+          <w:rFonts w:ascii="Times New Roman" w:hAnsi="Times New Roman" w:cs="Times New Roman"/>
+          <w:color w:val="000000"/>
+          <w:sz w:val="21"/>
+          <w:szCs w:val="21"/>
+          <w:shd w:val="clear" w:color="auto" w:fill="F9F9F9"/>
+        </w:rPr>
+        <w:t xml:space="preserve"> </w:t>
+      </w:r>
+      <w:r>
+        <w:rPr>
+          <w:rFonts w:ascii="Times New Roman" w:hAnsi="Times New Roman" w:cs="Times New Roman"/>
+          <w:color w:val="000000"/>
+          <w:sz w:val="21"/>
+          <w:szCs w:val="21"/>
+          <w:shd w:val="clear" w:color="auto" w:fill="F9F9F9"/>
+        </w:rPr>
+        <w:t>..</w:t>
+      </w:r>
+      <w:proofErr w:type="gramEnd"/>
+      <w:r>
+        <w:rPr>
+          <w:rFonts w:ascii="Times New Roman" w:hAnsi="Times New Roman" w:cs="Times New Roman"/>
+          <w:color w:val="000000"/>
+          <w:sz w:val="21"/>
+          <w:szCs w:val="21"/>
+          <w:shd w:val="clear" w:color="auto" w:fill="F9F9F9"/>
+        </w:rPr>
+        <w:t>+</w:t>
+      </w:r>
+      <w:proofErr w:type="spellStart"/>
+      <w:proofErr w:type="gramStart"/>
+      <w:r>
+        <w:rPr>
+          <w:rFonts w:ascii="Times New Roman" w:hAnsi="Times New Roman" w:cs="Times New Roman"/>
+          <w:color w:val="000000"/>
+          <w:sz w:val="21"/>
+          <w:szCs w:val="21"/>
+          <w:shd w:val="clear" w:color="auto" w:fill="F9F9F9"/>
+        </w:rPr>
+        <w:t>inf</w:t>
+      </w:r>
+      <w:proofErr w:type="spellEnd"/>
+      <w:proofErr w:type="gramEnd"/>
+      <w:r>
+        <w:rPr>
+          <w:rFonts w:ascii="Times New Roman" w:hAnsi="Times New Roman" w:cs="Times New Roman"/>
+        </w:rPr>
+        <w:t>)</w:t>
+      </w:r>
+    </w:p>
+    <w:p>
+      <w:pPr>
+        <w:spacing w:after="0"/>
+        <w:ind w:left="720"/>
+        <w:rPr>
+          <w:rFonts w:ascii="Times New Roman" w:hAnsi="Times New Roman" w:cs="Times New Roman"/>
+          <w:sz w:val="24"/>
+          <w:szCs w:val="24"/>
+        </w:rPr>
+      </w:pPr>
+      <w:r>
+        <w:rPr>
+          <w:rFonts w:ascii="Times New Roman" w:hAnsi="Times New Roman" w:cs="Times New Roman"/>
+          <w:sz w:val="24"/>
+          <w:szCs w:val="24"/>
+        </w:rPr>
+        <w:tab/>
+        <w:t xml:space="preserve">C = A + </w:t>
+      </w:r>
+      <w:r>
+        <w:rPr>
+          <w:rFonts w:ascii="Times New Roman" w:hAnsi="Times New Roman" w:cs="Times New Roman"/>
+          <w:sz w:val="24"/>
+          <w:szCs w:val="24"/>
+        </w:rPr>
+        <w:t>(-</w:t>
+      </w:r>
+      <w:r>
+        <w:rPr>
+          <w:rFonts w:ascii="Times New Roman" w:hAnsi="Times New Roman" w:cs="Times New Roman"/>
+          <w:sz w:val="24"/>
+          <w:szCs w:val="24"/>
+        </w:rPr>
+        <w:t>B</w:t>
+      </w:r>
+      <w:r>
+        <w:rPr>
+          <w:rFonts w:ascii="Times New Roman" w:hAnsi="Times New Roman" w:cs="Times New Roman"/>
+          <w:sz w:val="24"/>
+          <w:szCs w:val="24"/>
+        </w:rPr>
+        <w:t>)</w:t>
+      </w:r>
+    </w:p>
+    <w:p>
+      <w:pPr>
+        <w:spacing w:after="0"/>
+        <w:ind w:left="360"/>
+        <w:rPr>
+          <w:rFonts w:ascii="Times New Roman" w:hAnsi="Times New Roman" w:cs="Times New Roman"/>
+          <w:b/>
+          <w:sz w:val="24"/>
+          <w:szCs w:val="24"/>
+        </w:rPr>
+      </w:pPr>
+      <w:r>
+        <w:rPr>
+          <w:rFonts w:ascii="Times New Roman" w:hAnsi="Times New Roman" w:cs="Times New Roman"/>
+        </w:rPr>
+        <w:tab/>
+      </w:r>
+      <w:r>
+        <w:rPr>
+          <w:rFonts w:ascii="Times New Roman" w:hAnsi="Times New Roman" w:cs="Times New Roman"/>
+        </w:rPr>
+        <w:tab/>
+      </w:r>
+      <w:r>
+        <w:rPr>
+          <w:rFonts w:ascii="Times New Roman" w:hAnsi="Times New Roman" w:cs="Times New Roman"/>
+        </w:rPr>
+        <w:tab/>
+      </w:r>
+      <w:r>
+        <w:rPr>
+          <w:rFonts w:ascii="Times New Roman" w:hAnsi="Times New Roman" w:cs="Times New Roman"/>
+          <w:lang w:val="ru-RU"/>
+        </w:rPr>
+        <w:t>Валидно</w:t>
+      </w:r>
+      <w:r>
+        <w:rPr>
+          <w:rFonts w:ascii="Times New Roman" w:hAnsi="Times New Roman" w:cs="Times New Roman"/>
+        </w:rPr>
+        <w:t>:</w:t>
+      </w:r>
+      <w:r>
+        <w:rPr>
+          <w:rFonts w:ascii="Times New Roman" w:hAnsi="Times New Roman" w:cs="Times New Roman"/>
+        </w:rPr>
+        <w:tab/>
+      </w:r>
+      <w:r>
+        <w:rPr>
+          <w:rFonts w:ascii="Times New Roman" w:hAnsi="Times New Roman" w:cs="Times New Roman"/>
+        </w:rPr>
+        <w:t>A</w:t>
+      </w:r>
+      <w:r>
+        <w:rPr>
+          <w:rFonts w:ascii="Times New Roman" w:hAnsi="Times New Roman" w:cs="Times New Roman"/>
+        </w:rPr>
+        <w:t xml:space="preserve"> </w:t>
+      </w:r>
+      <w:r>
+        <w:rPr>
+          <w:rFonts w:ascii="Times New Roman" w:hAnsi="Times New Roman" w:cs="Times New Roman"/>
+          <w:color w:val="000000"/>
+          <w:sz w:val="21"/>
+          <w:szCs w:val="21"/>
+          <w:shd w:val="clear" w:color="auto" w:fill="F9F9F9"/>
+        </w:rPr>
+        <w:t>[0</w:t>
+      </w:r>
+      <w:proofErr w:type="gramStart"/>
+      <w:r>
+        <w:rPr>
+          <w:rFonts w:ascii="Times New Roman" w:hAnsi="Times New Roman" w:cs="Times New Roman"/>
+          <w:color w:val="000000"/>
+          <w:sz w:val="21"/>
+          <w:szCs w:val="21"/>
+          <w:shd w:val="clear" w:color="auto" w:fill="F9F9F9"/>
+        </w:rPr>
+        <w:t>..</w:t>
+      </w:r>
+      <w:proofErr w:type="gramEnd"/>
+      <w:r>
+        <w:rPr>
+          <w:rFonts w:ascii="Times New Roman" w:hAnsi="Times New Roman" w:cs="Times New Roman"/>
+          <w:color w:val="000000"/>
+          <w:sz w:val="21"/>
+          <w:szCs w:val="21"/>
+          <w:shd w:val="clear" w:color="auto" w:fill="F9F9F9"/>
+        </w:rPr>
+        <w:t> </w:t>
+      </w:r>
+      <w:r>
+        <w:rPr>
+          <w:rFonts w:ascii="Times New Roman" w:hAnsi="Times New Roman" w:cs="Times New Roman"/>
+          <w:color w:val="000000"/>
+          <w:sz w:val="21"/>
+          <w:szCs w:val="21"/>
+          <w:shd w:val="clear" w:color="auto" w:fill="F9F9F9"/>
+        </w:rPr>
+        <w:t xml:space="preserve">+32767]  </w:t>
+      </w:r>
+      <w:r>
+        <w:rPr>
+          <w:rFonts w:ascii="Times New Roman" w:hAnsi="Times New Roman" w:cs="Times New Roman"/>
+          <w:color w:val="000000"/>
+          <w:sz w:val="21"/>
+          <w:szCs w:val="21"/>
+          <w:shd w:val="clear" w:color="auto" w:fill="F9F9F9"/>
+        </w:rPr>
+        <w:tab/>
+      </w:r>
+      <w:r>
+        <w:rPr>
+          <w:rFonts w:ascii="Times New Roman" w:hAnsi="Times New Roman" w:cs="Times New Roman"/>
+          <w:color w:val="000000"/>
+          <w:sz w:val="21"/>
+          <w:szCs w:val="21"/>
+          <w:shd w:val="clear" w:color="auto" w:fill="F9F9F9"/>
+        </w:rPr>
+        <w:tab/>
+      </w:r>
+      <w:r>
+        <w:rPr>
+          <w:rFonts w:ascii="Times New Roman" w:hAnsi="Times New Roman" w:cs="Times New Roman"/>
+          <w:color w:val="000000"/>
+          <w:sz w:val="21"/>
+          <w:szCs w:val="21"/>
+          <w:shd w:val="clear" w:color="auto" w:fill="F9F9F9"/>
+        </w:rPr>
+        <w:tab/>
+        <w:t xml:space="preserve">B </w:t>
+      </w:r>
+      <w:r>
+        <w:rPr>
+          <w:rFonts w:ascii="Times New Roman" w:hAnsi="Times New Roman" w:cs="Times New Roman"/>
+          <w:color w:val="000000"/>
+          <w:sz w:val="21"/>
+          <w:szCs w:val="21"/>
+          <w:shd w:val="clear" w:color="auto" w:fill="F9F9F9"/>
+        </w:rPr>
+        <w:t>[</w:t>
+      </w:r>
+      <w:r>
+        <w:rPr>
+          <w:rFonts w:ascii="Times New Roman" w:hAnsi="Times New Roman" w:cs="Times New Roman"/>
+          <w:color w:val="000000"/>
+          <w:sz w:val="21"/>
+          <w:szCs w:val="21"/>
+          <w:shd w:val="clear" w:color="auto" w:fill="F9F9F9"/>
+        </w:rPr>
+        <w:t>-32767</w:t>
+      </w:r>
+      <w:proofErr w:type="gramStart"/>
+      <w:r>
+        <w:rPr>
+          <w:rFonts w:ascii="Times New Roman" w:hAnsi="Times New Roman" w:cs="Times New Roman"/>
+          <w:color w:val="000000"/>
+          <w:sz w:val="21"/>
+          <w:szCs w:val="21"/>
+          <w:shd w:val="clear" w:color="auto" w:fill="F9F9F9"/>
+        </w:rPr>
+        <w:t>..0</w:t>
+      </w:r>
+      <w:proofErr w:type="gramEnd"/>
+      <w:r>
+        <w:rPr>
+          <w:rFonts w:ascii="Times New Roman" w:hAnsi="Times New Roman" w:cs="Times New Roman"/>
+          <w:color w:val="000000"/>
+          <w:sz w:val="21"/>
+          <w:szCs w:val="21"/>
+          <w:shd w:val="clear" w:color="auto" w:fill="F9F9F9"/>
+        </w:rPr>
+        <w:t>)</w:t>
+      </w:r>
+    </w:p>
+    <w:p>
+      <w:pPr>
+        <w:spacing w:after="0"/>
+        <w:rPr>
+          <w:rFonts w:ascii="Times New Roman" w:hAnsi="Times New Roman" w:cs="Times New Roman"/>
+        </w:rPr>
+      </w:pPr>
+      <w:r>
+        <w:rPr>
+          <w:rFonts w:ascii="Times New Roman" w:hAnsi="Times New Roman" w:cs="Times New Roman"/>
+        </w:rPr>
+        <w:tab/>
+      </w:r>
+      <w:r>
+        <w:rPr>
+          <w:rFonts w:ascii="Times New Roman" w:hAnsi="Times New Roman" w:cs="Times New Roman"/>
+        </w:rPr>
+        <w:tab/>
+      </w:r>
+      <w:r>
+        <w:rPr>
+          <w:rFonts w:ascii="Times New Roman" w:hAnsi="Times New Roman" w:cs="Times New Roman"/>
+        </w:rPr>
+        <w:tab/>
+      </w:r>
+      <w:r>
+        <w:rPr>
+          <w:rFonts w:ascii="Times New Roman" w:hAnsi="Times New Roman" w:cs="Times New Roman"/>
+          <w:lang w:val="ru-RU"/>
+        </w:rPr>
+        <w:t>Не</w:t>
+      </w:r>
+      <w:r>
+        <w:rPr>
+          <w:rFonts w:ascii="Times New Roman" w:hAnsi="Times New Roman" w:cs="Times New Roman"/>
+        </w:rPr>
+        <w:t xml:space="preserve"> </w:t>
+      </w:r>
+      <w:r>
+        <w:rPr>
+          <w:rFonts w:ascii="Times New Roman" w:hAnsi="Times New Roman" w:cs="Times New Roman"/>
+          <w:lang w:val="ru-RU"/>
+        </w:rPr>
+        <w:t>валидно</w:t>
+      </w:r>
+      <w:r>
+        <w:rPr>
+          <w:rFonts w:ascii="Times New Roman" w:hAnsi="Times New Roman" w:cs="Times New Roman"/>
+        </w:rPr>
+        <w:t>:</w:t>
+      </w:r>
+      <w:r>
+        <w:rPr>
+          <w:rFonts w:ascii="Times New Roman" w:hAnsi="Times New Roman" w:cs="Times New Roman"/>
+        </w:rPr>
+        <w:tab/>
+      </w:r>
+      <w:r>
+        <w:rPr>
+          <w:rFonts w:ascii="Times New Roman" w:hAnsi="Times New Roman" w:cs="Times New Roman"/>
+        </w:rPr>
+        <w:t>A</w:t>
+      </w:r>
+      <w:r>
+        <w:rPr>
+          <w:rFonts w:ascii="Times New Roman" w:hAnsi="Times New Roman" w:cs="Times New Roman"/>
+        </w:rPr>
+        <w:t xml:space="preserve"> (-</w:t>
+      </w:r>
+      <w:r>
+        <w:rPr>
+          <w:rFonts w:ascii="Times New Roman" w:hAnsi="Times New Roman" w:cs="Times New Roman"/>
+        </w:rPr>
+        <w:t>inf</w:t>
+      </w:r>
+      <w:proofErr w:type="gramStart"/>
+      <w:r>
+        <w:rPr>
+          <w:rFonts w:ascii="Times New Roman" w:hAnsi="Times New Roman" w:cs="Times New Roman"/>
+        </w:rPr>
+        <w:t>..</w:t>
+      </w:r>
+      <w:proofErr w:type="gramEnd"/>
+      <w:r>
+        <w:rPr>
+          <w:rFonts w:ascii="Times New Roman" w:hAnsi="Times New Roman" w:cs="Times New Roman"/>
+        </w:rPr>
+        <w:t>0) | (+</w:t>
+      </w:r>
+      <w:r>
+        <w:rPr>
+          <w:rFonts w:ascii="Times New Roman" w:hAnsi="Times New Roman" w:cs="Times New Roman"/>
+          <w:color w:val="000000"/>
+          <w:sz w:val="21"/>
+          <w:szCs w:val="21"/>
+          <w:shd w:val="clear" w:color="auto" w:fill="F9F9F9"/>
+        </w:rPr>
+        <w:t>32767</w:t>
+      </w:r>
+      <w:proofErr w:type="gramStart"/>
+      <w:r>
+        <w:rPr>
+          <w:rFonts w:ascii="Times New Roman" w:hAnsi="Times New Roman" w:cs="Times New Roman"/>
+          <w:color w:val="000000"/>
+          <w:sz w:val="21"/>
+          <w:szCs w:val="21"/>
+          <w:shd w:val="clear" w:color="auto" w:fill="F9F9F9"/>
+        </w:rPr>
+        <w:t>..+</w:t>
+      </w:r>
+      <w:proofErr w:type="gramEnd"/>
+      <w:r>
+        <w:rPr>
+          <w:rFonts w:ascii="Times New Roman" w:hAnsi="Times New Roman" w:cs="Times New Roman"/>
+          <w:color w:val="000000"/>
+          <w:sz w:val="21"/>
+          <w:szCs w:val="21"/>
+          <w:shd w:val="clear" w:color="auto" w:fill="F9F9F9"/>
+        </w:rPr>
+        <w:t>inf</w:t>
+      </w:r>
+      <w:r>
+        <w:rPr>
+          <w:rFonts w:ascii="Times New Roman" w:hAnsi="Times New Roman" w:cs="Times New Roman"/>
+        </w:rPr>
+        <w:t>)</w:t>
+      </w:r>
+      <w:r>
+        <w:rPr>
+          <w:rFonts w:ascii="Times New Roman" w:hAnsi="Times New Roman" w:cs="Times New Roman"/>
+        </w:rPr>
+        <w:tab/>
+      </w:r>
+      <w:r>
+        <w:rPr>
+          <w:rFonts w:ascii="Times New Roman" w:hAnsi="Times New Roman" w:cs="Times New Roman"/>
+        </w:rPr>
+        <w:t>B</w:t>
+      </w:r>
+      <w:r>
+        <w:rPr>
+          <w:rFonts w:ascii="Times New Roman" w:hAnsi="Times New Roman" w:cs="Times New Roman"/>
+        </w:rPr>
+        <w:t xml:space="preserve"> </w:t>
+      </w:r>
+      <w:r>
+        <w:rPr>
+          <w:rFonts w:ascii="Times New Roman" w:hAnsi="Times New Roman" w:cs="Times New Roman"/>
+        </w:rPr>
+        <w:t>(-</w:t>
+      </w:r>
+      <w:r>
+        <w:rPr>
+          <w:rFonts w:ascii="Times New Roman" w:hAnsi="Times New Roman" w:cs="Times New Roman"/>
+        </w:rPr>
+        <w:t>inf</w:t>
+      </w:r>
+      <w:r>
+        <w:rPr>
+          <w:rFonts w:ascii="Times New Roman" w:hAnsi="Times New Roman" w:cs="Times New Roman"/>
+        </w:rPr>
+        <w:t>..</w:t>
+      </w:r>
+      <w:r>
+        <w:rPr>
+          <w:rFonts w:ascii="Times New Roman" w:hAnsi="Times New Roman" w:cs="Times New Roman"/>
+          <w:color w:val="000000"/>
+          <w:sz w:val="21"/>
+          <w:szCs w:val="21"/>
+          <w:shd w:val="clear" w:color="auto" w:fill="F9F9F9"/>
+        </w:rPr>
+        <w:t xml:space="preserve"> </w:t>
+      </w:r>
+      <w:r>
+        <w:rPr>
+          <w:rFonts w:ascii="Times New Roman" w:hAnsi="Times New Roman" w:cs="Times New Roman"/>
+          <w:color w:val="000000"/>
+          <w:sz w:val="21"/>
+          <w:szCs w:val="21"/>
+          <w:shd w:val="clear" w:color="auto" w:fill="F9F9F9"/>
+        </w:rPr>
+        <w:t>-32767</w:t>
+      </w:r>
+      <w:r>
+        <w:rPr>
+          <w:rFonts w:ascii="Times New Roman" w:hAnsi="Times New Roman" w:cs="Times New Roman"/>
+        </w:rPr>
+        <w:t xml:space="preserve">) | </w:t>
+      </w:r>
+      <w:r>
+        <w:rPr>
+          <w:rFonts w:ascii="Times New Roman" w:hAnsi="Times New Roman" w:cs="Times New Roman"/>
+        </w:rPr>
+        <w:t>0</w:t>
+      </w:r>
+      <w:r>
+        <w:rPr>
+          <w:rFonts w:ascii="Times New Roman" w:hAnsi="Times New Roman" w:cs="Times New Roman"/>
+          <w:color w:val="000000"/>
+          <w:sz w:val="21"/>
+          <w:szCs w:val="21"/>
+          <w:shd w:val="clear" w:color="auto" w:fill="F9F9F9"/>
+        </w:rPr>
+        <w:t>..+</w:t>
+      </w:r>
+      <w:r>
+        <w:rPr>
+          <w:rFonts w:ascii="Times New Roman" w:hAnsi="Times New Roman" w:cs="Times New Roman"/>
+          <w:color w:val="000000"/>
+          <w:sz w:val="21"/>
+          <w:szCs w:val="21"/>
+          <w:shd w:val="clear" w:color="auto" w:fill="F9F9F9"/>
+        </w:rPr>
+        <w:t>inf</w:t>
+      </w:r>
+      <w:r>
+        <w:rPr>
+          <w:rFonts w:ascii="Times New Roman" w:hAnsi="Times New Roman" w:cs="Times New Roman"/>
+        </w:rPr>
+        <w:t>)</w:t>
+      </w:r>
+    </w:p>
+    <w:p>
+      <w:pPr>
+        <w:spacing w:after="0"/>
+        <w:ind w:left="720"/>
+        <w:rPr>
+          <w:rFonts w:ascii="Times New Roman" w:hAnsi="Times New Roman" w:cs="Times New Roman"/>
+          <w:sz w:val="24"/>
+          <w:szCs w:val="24"/>
+        </w:rPr>
+      </w:pPr>
+      <w:r>
+        <w:rPr>
+          <w:rFonts w:ascii="Times New Roman" w:hAnsi="Times New Roman" w:cs="Times New Roman"/>
+          <w:sz w:val="24"/>
+          <w:szCs w:val="24"/>
+        </w:rPr>
+        <w:tab/>
+        <w:t xml:space="preserve">C = </w:t>
+      </w:r>
+      <w:r>
+        <w:rPr>
+          <w:rFonts w:ascii="Times New Roman" w:hAnsi="Times New Roman" w:cs="Times New Roman"/>
+          <w:sz w:val="24"/>
+          <w:szCs w:val="24"/>
+        </w:rPr>
+        <w:t>(-</w:t>
+      </w:r>
+      <w:r>
+        <w:rPr>
+          <w:rFonts w:ascii="Times New Roman" w:hAnsi="Times New Roman" w:cs="Times New Roman"/>
+          <w:sz w:val="24"/>
+          <w:szCs w:val="24"/>
+        </w:rPr>
+        <w:t>A</w:t>
+      </w:r>
+      <w:r>
+        <w:rPr>
+          <w:rFonts w:ascii="Times New Roman" w:hAnsi="Times New Roman" w:cs="Times New Roman"/>
+          <w:sz w:val="24"/>
+          <w:szCs w:val="24"/>
+        </w:rPr>
+        <w:t>)</w:t>
+      </w:r>
+      <w:r>
+        <w:rPr>
+          <w:rFonts w:ascii="Times New Roman" w:hAnsi="Times New Roman" w:cs="Times New Roman"/>
+          <w:sz w:val="24"/>
+          <w:szCs w:val="24"/>
+        </w:rPr>
+        <w:t xml:space="preserve"> + </w:t>
+      </w:r>
+      <w:r>
+        <w:rPr>
+          <w:rFonts w:ascii="Times New Roman" w:hAnsi="Times New Roman" w:cs="Times New Roman"/>
+          <w:sz w:val="24"/>
+          <w:szCs w:val="24"/>
+        </w:rPr>
+        <w:t>(-</w:t>
+      </w:r>
+      <w:r>
+        <w:rPr>
+          <w:rFonts w:ascii="Times New Roman" w:hAnsi="Times New Roman" w:cs="Times New Roman"/>
+          <w:sz w:val="24"/>
+          <w:szCs w:val="24"/>
+        </w:rPr>
+        <w:t>B</w:t>
+      </w:r>
+      <w:r>
+        <w:rPr>
+          <w:rFonts w:ascii="Times New Roman" w:hAnsi="Times New Roman" w:cs="Times New Roman"/>
+          <w:sz w:val="24"/>
+          <w:szCs w:val="24"/>
+        </w:rPr>
+        <w:t>)</w:t>
+      </w:r>
+    </w:p>
+    <w:p>
+      <w:pPr>
+        <w:spacing w:after="0"/>
+        <w:ind w:left="360"/>
+        <w:rPr>
+          <w:rFonts w:ascii="Times New Roman" w:hAnsi="Times New Roman" w:cs="Times New Roman"/>
+          <w:b/>
+          <w:sz w:val="24"/>
+          <w:szCs w:val="24"/>
+        </w:rPr>
+      </w:pPr>
+      <w:r>
+        <w:rPr>
+          <w:rFonts w:ascii="Times New Roman" w:hAnsi="Times New Roman" w:cs="Times New Roman"/>
+        </w:rPr>
+        <w:tab/>
+      </w:r>
+      <w:r>
+        <w:rPr>
+          <w:rFonts w:ascii="Times New Roman" w:hAnsi="Times New Roman" w:cs="Times New Roman"/>
+        </w:rPr>
+        <w:tab/>
+      </w:r>
+      <w:r>
+        <w:rPr>
+          <w:rFonts w:ascii="Times New Roman" w:hAnsi="Times New Roman" w:cs="Times New Roman"/>
+        </w:rPr>
+        <w:tab/>
+      </w:r>
+      <w:r>
+        <w:rPr>
+          <w:rFonts w:ascii="Times New Roman" w:hAnsi="Times New Roman" w:cs="Times New Roman"/>
+          <w:lang w:val="ru-RU"/>
+        </w:rPr>
+        <w:t>Валидно</w:t>
+      </w:r>
+      <w:r>
+        <w:rPr>
+          <w:rFonts w:ascii="Times New Roman" w:hAnsi="Times New Roman" w:cs="Times New Roman"/>
+        </w:rPr>
+        <w:t>:</w:t>
+      </w:r>
+      <w:r>
+        <w:rPr>
+          <w:rFonts w:ascii="Times New Roman" w:hAnsi="Times New Roman" w:cs="Times New Roman"/>
+        </w:rPr>
+        <w:tab/>
+      </w:r>
+      <w:r>
+        <w:rPr>
+          <w:rFonts w:ascii="Times New Roman" w:hAnsi="Times New Roman" w:cs="Times New Roman"/>
+        </w:rPr>
+        <w:t>A</w:t>
+      </w:r>
+      <w:r>
+        <w:rPr>
+          <w:rFonts w:ascii="Times New Roman" w:hAnsi="Times New Roman" w:cs="Times New Roman"/>
+        </w:rPr>
+        <w:t xml:space="preserve"> </w:t>
+      </w:r>
+      <w:r>
+        <w:rPr>
+          <w:rFonts w:ascii="Times New Roman" w:hAnsi="Times New Roman" w:cs="Times New Roman"/>
+          <w:color w:val="000000"/>
+          <w:sz w:val="21"/>
+          <w:szCs w:val="21"/>
+          <w:shd w:val="clear" w:color="auto" w:fill="F9F9F9"/>
+        </w:rPr>
+        <w:t>[-32767</w:t>
+      </w:r>
+      <w:proofErr w:type="gramStart"/>
+      <w:r>
+        <w:rPr>
+          <w:rFonts w:ascii="Times New Roman" w:hAnsi="Times New Roman" w:cs="Times New Roman"/>
+          <w:color w:val="000000"/>
+          <w:sz w:val="21"/>
+          <w:szCs w:val="21"/>
+          <w:shd w:val="clear" w:color="auto" w:fill="F9F9F9"/>
+        </w:rPr>
+        <w:t>..0</w:t>
+      </w:r>
+      <w:proofErr w:type="gramEnd"/>
+      <w:r>
+        <w:rPr>
+          <w:rFonts w:ascii="Times New Roman" w:hAnsi="Times New Roman" w:cs="Times New Roman"/>
+          <w:color w:val="000000"/>
+          <w:sz w:val="21"/>
+          <w:szCs w:val="21"/>
+          <w:shd w:val="clear" w:color="auto" w:fill="F9F9F9"/>
+        </w:rPr>
+        <w:t xml:space="preserve">]  </w:t>
+      </w:r>
+      <w:r>
+        <w:rPr>
+          <w:rFonts w:ascii="Times New Roman" w:hAnsi="Times New Roman" w:cs="Times New Roman"/>
+          <w:color w:val="000000"/>
+          <w:sz w:val="21"/>
+          <w:szCs w:val="21"/>
+          <w:shd w:val="clear" w:color="auto" w:fill="F9F9F9"/>
+        </w:rPr>
+        <w:tab/>
+      </w:r>
+      <w:r>
+        <w:rPr>
+          <w:rFonts w:ascii="Times New Roman" w:hAnsi="Times New Roman" w:cs="Times New Roman"/>
+          <w:color w:val="000000"/>
+          <w:sz w:val="21"/>
+          <w:szCs w:val="21"/>
+          <w:shd w:val="clear" w:color="auto" w:fill="F9F9F9"/>
+        </w:rPr>
+        <w:tab/>
+      </w:r>
+      <w:r>
+        <w:rPr>
+          <w:rFonts w:ascii="Times New Roman" w:hAnsi="Times New Roman" w:cs="Times New Roman"/>
+          <w:color w:val="000000"/>
+          <w:sz w:val="21"/>
+          <w:szCs w:val="21"/>
+          <w:shd w:val="clear" w:color="auto" w:fill="F9F9F9"/>
+        </w:rPr>
+        <w:tab/>
+      </w:r>
+      <w:r>
+        <w:rPr>
+          <w:rFonts w:ascii="Times New Roman" w:hAnsi="Times New Roman" w:cs="Times New Roman"/>
+          <w:color w:val="000000"/>
+          <w:sz w:val="21"/>
+          <w:szCs w:val="21"/>
+          <w:shd w:val="clear" w:color="auto" w:fill="F9F9F9"/>
+        </w:rPr>
+        <w:t xml:space="preserve">B </w:t>
+      </w:r>
+      <w:r>
+        <w:rPr>
+          <w:rFonts w:ascii="Times New Roman" w:hAnsi="Times New Roman" w:cs="Times New Roman"/>
+          <w:color w:val="000000"/>
+          <w:sz w:val="21"/>
+          <w:szCs w:val="21"/>
+          <w:shd w:val="clear" w:color="auto" w:fill="F9F9F9"/>
+        </w:rPr>
+        <w:t>[</w:t>
+      </w:r>
+      <w:r>
+        <w:rPr>
+          <w:rFonts w:ascii="Times New Roman" w:hAnsi="Times New Roman" w:cs="Times New Roman"/>
+          <w:color w:val="000000"/>
+          <w:sz w:val="21"/>
+          <w:szCs w:val="21"/>
+          <w:shd w:val="clear" w:color="auto" w:fill="F9F9F9"/>
+        </w:rPr>
+        <w:t>-32767</w:t>
+      </w:r>
+      <w:r>
+        <w:rPr>
+          <w:rFonts w:ascii="Times New Roman" w:hAnsi="Times New Roman" w:cs="Times New Roman"/>
+          <w:color w:val="000000"/>
+          <w:sz w:val="21"/>
+          <w:szCs w:val="21"/>
+          <w:shd w:val="clear" w:color="auto" w:fill="F9F9F9"/>
+        </w:rPr>
+        <w:t xml:space="preserve"> - A</w:t>
+      </w:r>
+      <w:r>
+        <w:rPr>
+          <w:rFonts w:ascii="Times New Roman" w:hAnsi="Times New Roman" w:cs="Times New Roman"/>
+          <w:color w:val="000000"/>
+          <w:sz w:val="21"/>
+          <w:szCs w:val="21"/>
+          <w:shd w:val="clear" w:color="auto" w:fill="F9F9F9"/>
+        </w:rPr>
+        <w:t>..0</w:t>
+      </w:r>
+      <w:r>
+        <w:rPr>
+          <w:rFonts w:ascii="Times New Roman" w:hAnsi="Times New Roman" w:cs="Times New Roman"/>
+          <w:color w:val="000000"/>
+          <w:sz w:val="21"/>
+          <w:szCs w:val="21"/>
+          <w:shd w:val="clear" w:color="auto" w:fill="F9F9F9"/>
+        </w:rPr>
+        <w:t>]</w:t>
+      </w:r>
+    </w:p>
+    <w:p>
+      <w:pPr>
+        <w:spacing w:after="0"/>
+        <w:rPr>
+          <w:rFonts w:ascii="Times New Roman" w:hAnsi="Times New Roman" w:cs="Times New Roman"/>
+        </w:rPr>
+      </w:pPr>
+      <w:r>
+        <w:rPr>
+          <w:rFonts w:ascii="Times New Roman" w:hAnsi="Times New Roman" w:cs="Times New Roman"/>
+        </w:rPr>
+        <w:tab/>
+      </w:r>
+      <w:r>
+        <w:rPr>
+          <w:rFonts w:ascii="Times New Roman" w:hAnsi="Times New Roman" w:cs="Times New Roman"/>
+        </w:rPr>
+        <w:tab/>
+      </w:r>
+      <w:r>
+        <w:rPr>
+          <w:rFonts w:ascii="Times New Roman" w:hAnsi="Times New Roman" w:cs="Times New Roman"/>
+        </w:rPr>
+        <w:tab/>
+      </w:r>
+      <w:r>
+        <w:rPr>
+          <w:rFonts w:ascii="Times New Roman" w:hAnsi="Times New Roman" w:cs="Times New Roman"/>
+          <w:lang w:val="ru-RU"/>
+        </w:rPr>
+        <w:t>Не</w:t>
+      </w:r>
+      <w:r>
+        <w:rPr>
+          <w:rFonts w:ascii="Times New Roman" w:hAnsi="Times New Roman" w:cs="Times New Roman"/>
+        </w:rPr>
+        <w:t xml:space="preserve"> </w:t>
+      </w:r>
+      <w:r>
+        <w:rPr>
+          <w:rFonts w:ascii="Times New Roman" w:hAnsi="Times New Roman" w:cs="Times New Roman"/>
+          <w:lang w:val="ru-RU"/>
+        </w:rPr>
+        <w:t>валидно</w:t>
+      </w:r>
+      <w:r>
+        <w:rPr>
+          <w:rFonts w:ascii="Times New Roman" w:hAnsi="Times New Roman" w:cs="Times New Roman"/>
+        </w:rPr>
+        <w:t>:</w:t>
+      </w:r>
+      <w:r>
+        <w:rPr>
+          <w:rFonts w:ascii="Times New Roman" w:hAnsi="Times New Roman" w:cs="Times New Roman"/>
+        </w:rPr>
+        <w:tab/>
+      </w:r>
+      <w:r>
+        <w:rPr>
+          <w:rFonts w:ascii="Times New Roman" w:hAnsi="Times New Roman" w:cs="Times New Roman"/>
+        </w:rPr>
+        <w:t>A</w:t>
+      </w:r>
+      <w:r>
+        <w:rPr>
+          <w:rFonts w:ascii="Times New Roman" w:hAnsi="Times New Roman" w:cs="Times New Roman"/>
+        </w:rPr>
+        <w:t xml:space="preserve"> (-</w:t>
+      </w:r>
+      <w:r>
+        <w:rPr>
+          <w:rFonts w:ascii="Times New Roman" w:hAnsi="Times New Roman" w:cs="Times New Roman"/>
+        </w:rPr>
+        <w:t>inf</w:t>
+      </w:r>
+      <w:proofErr w:type="gramStart"/>
+      <w:r>
+        <w:rPr>
+          <w:rFonts w:ascii="Times New Roman" w:hAnsi="Times New Roman" w:cs="Times New Roman"/>
+        </w:rPr>
+        <w:t>..</w:t>
+      </w:r>
+      <w:proofErr w:type="gramEnd"/>
+      <w:r>
+        <w:rPr>
+          <w:rFonts w:ascii="Times New Roman" w:hAnsi="Times New Roman" w:cs="Times New Roman"/>
+          <w:color w:val="000000"/>
+          <w:sz w:val="21"/>
+          <w:szCs w:val="21"/>
+          <w:shd w:val="clear" w:color="auto" w:fill="F9F9F9"/>
+        </w:rPr>
+        <w:t xml:space="preserve"> -32767</w:t>
+      </w:r>
+      <w:r>
+        <w:rPr>
+          <w:rFonts w:ascii="Times New Roman" w:hAnsi="Times New Roman" w:cs="Times New Roman"/>
+        </w:rPr>
+        <w:t>) | 0</w:t>
+      </w:r>
+      <w:r>
+        <w:rPr>
+          <w:rFonts w:ascii="Times New Roman" w:hAnsi="Times New Roman" w:cs="Times New Roman"/>
+          <w:color w:val="000000"/>
+          <w:sz w:val="21"/>
+          <w:szCs w:val="21"/>
+          <w:shd w:val="clear" w:color="auto" w:fill="F9F9F9"/>
+        </w:rPr>
+        <w:t>..+</w:t>
+      </w:r>
+      <w:r>
+        <w:rPr>
+          <w:rFonts w:ascii="Times New Roman" w:hAnsi="Times New Roman" w:cs="Times New Roman"/>
+          <w:color w:val="000000"/>
+          <w:sz w:val="21"/>
+          <w:szCs w:val="21"/>
+          <w:shd w:val="clear" w:color="auto" w:fill="F9F9F9"/>
+        </w:rPr>
+        <w:t>inf</w:t>
+      </w:r>
+      <w:r>
+        <w:rPr>
+          <w:rFonts w:ascii="Times New Roman" w:hAnsi="Times New Roman" w:cs="Times New Roman"/>
+        </w:rPr>
+        <w:t>)</w:t>
+      </w:r>
+      <w:r>
+        <w:rPr>
+          <w:rFonts w:ascii="Times New Roman" w:hAnsi="Times New Roman" w:cs="Times New Roman"/>
+        </w:rPr>
+        <w:tab/>
+      </w:r>
+      <w:r>
+        <w:rPr>
+          <w:rFonts w:ascii="Times New Roman" w:hAnsi="Times New Roman" w:cs="Times New Roman"/>
+        </w:rPr>
+        <w:t>B</w:t>
+      </w:r>
+      <w:r>
+        <w:rPr>
+          <w:rFonts w:ascii="Times New Roman" w:hAnsi="Times New Roman" w:cs="Times New Roman"/>
+        </w:rPr>
+        <w:t xml:space="preserve"> (-</w:t>
+      </w:r>
+      <w:r>
+        <w:rPr>
+          <w:rFonts w:ascii="Times New Roman" w:hAnsi="Times New Roman" w:cs="Times New Roman"/>
+        </w:rPr>
+        <w:t>inf</w:t>
+      </w:r>
+      <w:r>
+        <w:rPr>
+          <w:rFonts w:ascii="Times New Roman" w:hAnsi="Times New Roman" w:cs="Times New Roman"/>
+        </w:rPr>
+        <w:t>..</w:t>
+      </w:r>
+      <w:r>
+        <w:rPr>
+          <w:rFonts w:ascii="Times New Roman" w:hAnsi="Times New Roman" w:cs="Times New Roman"/>
+        </w:rPr>
+        <w:t>-</w:t>
+      </w:r>
+      <w:r>
+        <w:rPr>
+          <w:rFonts w:ascii="Times New Roman" w:hAnsi="Times New Roman" w:cs="Times New Roman"/>
+          <w:color w:val="000000"/>
+          <w:sz w:val="21"/>
+          <w:szCs w:val="21"/>
+          <w:shd w:val="clear" w:color="auto" w:fill="F9F9F9"/>
+        </w:rPr>
+        <w:t xml:space="preserve"> </w:t>
+      </w:r>
+      <w:r>
+        <w:rPr>
+          <w:rFonts w:ascii="Times New Roman" w:hAnsi="Times New Roman" w:cs="Times New Roman"/>
+          <w:color w:val="000000"/>
+          <w:sz w:val="21"/>
+          <w:szCs w:val="21"/>
+          <w:shd w:val="clear" w:color="auto" w:fill="F9F9F9"/>
+        </w:rPr>
+        <w:t xml:space="preserve">32767 - </w:t>
+      </w:r>
+      <w:r>
+        <w:rPr>
+          <w:rFonts w:ascii="Times New Roman" w:hAnsi="Times New Roman" w:cs="Times New Roman"/>
+          <w:color w:val="000000"/>
+          <w:sz w:val="21"/>
+          <w:szCs w:val="21"/>
+          <w:shd w:val="clear" w:color="auto" w:fill="F9F9F9"/>
+        </w:rPr>
+        <w:t>A</w:t>
+      </w:r>
+      <w:r>
+        <w:rPr>
+          <w:rFonts w:ascii="Times New Roman" w:hAnsi="Times New Roman" w:cs="Times New Roman"/>
+        </w:rPr>
+        <w:t xml:space="preserve">) | </w:t>
+      </w:r>
+      <w:r>
+        <w:rPr>
+          <w:rFonts w:ascii="Times New Roman" w:hAnsi="Times New Roman" w:cs="Times New Roman"/>
+        </w:rPr>
+        <w:t>(</w:t>
+      </w:r>
+      <w:r>
+        <w:rPr>
+          <w:rFonts w:ascii="Times New Roman" w:hAnsi="Times New Roman" w:cs="Times New Roman"/>
+        </w:rPr>
+        <w:t>0</w:t>
+      </w:r>
+      <w:proofErr w:type="gramStart"/>
+      <w:r>
+        <w:rPr>
+          <w:rFonts w:ascii="Times New Roman" w:hAnsi="Times New Roman" w:cs="Times New Roman"/>
+          <w:color w:val="000000"/>
+          <w:sz w:val="21"/>
+          <w:szCs w:val="21"/>
+          <w:shd w:val="clear" w:color="auto" w:fill="F9F9F9"/>
+        </w:rPr>
+        <w:t>..+</w:t>
+      </w:r>
+      <w:proofErr w:type="gramEnd"/>
+      <w:r>
+        <w:rPr>
+          <w:rFonts w:ascii="Times New Roman" w:hAnsi="Times New Roman" w:cs="Times New Roman"/>
+          <w:color w:val="000000"/>
+          <w:sz w:val="21"/>
+          <w:szCs w:val="21"/>
+          <w:shd w:val="clear" w:color="auto" w:fill="F9F9F9"/>
+        </w:rPr>
+        <w:t>inf</w:t>
+      </w:r>
+      <w:r>
+        <w:rPr>
+          <w:rFonts w:ascii="Times New Roman" w:hAnsi="Times New Roman" w:cs="Times New Roman"/>
         </w:rPr>
         <w:t>)</w:t>
       </w:r>
@@ -484,6 +2197,7 @@
           <w:rFonts w:ascii="Times New Roman" w:hAnsi="Times New Roman" w:cs="Times New Roman"/>
           <w:sz w:val="24"/>
           <w:szCs w:val="24"/>
+          <w:lang w:val="ru-RU"/>
         </w:rPr>
         <w:tab/>
       </w:r>
@@ -623,6 +2337,7 @@
           <w:rFonts w:ascii="Times New Roman" w:hAnsi="Times New Roman" w:cs="Times New Roman"/>
           <w:sz w:val="24"/>
           <w:szCs w:val="24"/>
+          <w:lang w:val="ru-RU"/>
         </w:rPr>
         <w:tab/>
       </w:r>
@@ -999,18 +2714,6 @@
         </w:rPr>
         <w:t>] | [0..9] | [_]</w:t>
       </w:r>
-    </w:p>
-    <w:p>
-      <w:pPr>
-        <w:spacing w:after="0"/>
-        <w:ind w:left="360"/>
-        <w:rPr>
-          <w:rFonts w:ascii="Times New Roman" w:hAnsi="Times New Roman" w:cs="Times New Roman"/>
-          <w:sz w:val="24"/>
-          <w:szCs w:val="24"/>
-          <w:lang w:val="ru-RU"/>
-        </w:rPr>
-      </w:pPr>
     </w:p>
     <w:p>
       <w:pPr>
@@ -1155,6 +2858,7 @@
           <w:szCs w:val="24"/>
           <w:lang w:val="ru-RU"/>
         </w:rPr>
+        <w:lastRenderedPageBreak/>
         <w:br/>
         <w:t>Если срок кредита до 3 лет, то ставка остается базовой.</w:t>
       </w:r>
@@ -1237,8 +2941,8 @@
           <w:rFonts w:ascii="Times New Roman" w:hAnsi="Times New Roman" w:cs="Times New Roman"/>
           <w:sz w:val="24"/>
           <w:szCs w:val="24"/>
-        </w:rPr>
-        <w:lastRenderedPageBreak/>
+          <w:lang w:val="ru-RU"/>
+        </w:rPr>
         <w:tab/>
       </w:r>
       <w:r>
@@ -1414,6 +3118,7 @@
           <w:rFonts w:ascii="Times New Roman" w:hAnsi="Times New Roman" w:cs="Times New Roman"/>
           <w:sz w:val="24"/>
           <w:szCs w:val="24"/>
+          <w:lang w:val="ru-RU"/>
         </w:rPr>
         <w:t>1</w:t>
       </w:r>
@@ -1510,6 +3215,7 @@
           <w:rFonts w:ascii="Times New Roman" w:hAnsi="Times New Roman" w:cs="Times New Roman"/>
           <w:sz w:val="24"/>
           <w:szCs w:val="24"/>
+          <w:lang w:val="ru-RU"/>
         </w:rPr>
         <w:t>1</w:t>
       </w:r>
@@ -1615,6 +3321,7 @@
           <w:rFonts w:ascii="Times New Roman" w:hAnsi="Times New Roman" w:cs="Times New Roman"/>
           <w:sz w:val="24"/>
           <w:szCs w:val="24"/>
+          <w:lang w:val="ru-RU"/>
         </w:rPr>
         <w:t>1</w:t>
       </w:r>
@@ -2052,34 +3759,7 @@
           <w:lang w:val="ru-RU"/>
         </w:rPr>
         <w:tab/>
-        <w:t>Валидно: (</w:t>
-      </w:r>
-      <w:r>
-        <w:rPr>
-          <w:rFonts w:ascii="Times New Roman" w:hAnsi="Times New Roman" w:cs="Times New Roman"/>
-          <w:sz w:val="24"/>
-          <w:szCs w:val="24"/>
-          <w:lang w:val="ru-RU"/>
-        </w:rPr>
-        <w:t>1</w:t>
-      </w:r>
-      <w:r>
-        <w:rPr>
-          <w:rFonts w:ascii="Times New Roman" w:hAnsi="Times New Roman" w:cs="Times New Roman"/>
-          <w:sz w:val="24"/>
-          <w:szCs w:val="24"/>
-          <w:lang w:val="ru-RU"/>
-        </w:rPr>
-        <w:t>0</w:t>
-      </w:r>
-      <w:r>
-        <w:rPr>
-          <w:rFonts w:ascii="Times New Roman" w:hAnsi="Times New Roman" w:cs="Times New Roman"/>
-          <w:sz w:val="24"/>
-          <w:szCs w:val="24"/>
-          <w:lang w:val="ru-RU"/>
-        </w:rPr>
-        <w:t>..+</w:t>
+        <w:t>Валидно: (10..+</w:t>
       </w:r>
       <w:proofErr w:type="spellStart"/>
       <w:r>
@@ -2558,14 +4238,6 @@
     </w:p>
     <w:p>
       <w:pPr>
-        <w:spacing w:after="0"/>
-        <w:rPr>
-          <w:rFonts w:ascii="Times New Roman" w:hAnsi="Times New Roman" w:cs="Times New Roman"/>
-        </w:rPr>
-      </w:pPr>
-    </w:p>
-    <w:p>
-      <w:pPr>
         <w:rPr>
           <w:rFonts w:ascii="Times New Roman" w:hAnsi="Times New Roman" w:cs="Times New Roman"/>
           <w:b/>
@@ -2592,21 +4264,6 @@
           <w:lang w:val="ru-RU"/>
         </w:rPr>
         <w:t>_______________________________</w:t>
-      </w:r>
-    </w:p>
-    <w:p>
-      <w:pPr>
-        <w:rPr>
-          <w:rFonts w:ascii="Times New Roman" w:hAnsi="Times New Roman" w:cs="Times New Roman"/>
-          <w:lang w:val="ru-RU"/>
-        </w:rPr>
-      </w:pPr>
-      <w:r>
-        <w:rPr>
-          <w:rFonts w:ascii="Times New Roman" w:hAnsi="Times New Roman" w:cs="Times New Roman"/>
-          <w:lang w:val="ru-RU"/>
-        </w:rPr>
-        <w:br w:type="page"/>
       </w:r>
     </w:p>
     <w:p>
@@ -2711,7 +4368,7 @@
           <w:lang w:val="ru-RU" w:eastAsia="ru-RU"/>
         </w:rPr>
         <w:drawing>
-          <wp:inline distT="114300" distB="114300" distL="114300" distR="114300" wp14:anchorId="0FDD0EDF" wp14:editId="2E90341D">
+          <wp:inline distT="114300" distB="114300" distL="114300" distR="114300" wp14:anchorId="3B88549E" wp14:editId="7822FE59">
             <wp:extent cx="2590800" cy="1990725"/>
             <wp:effectExtent l="0" t="0" r="0" b="9525"/>
             <wp:docPr id="3" name="image05.png"/>
@@ -3329,13 +4986,6 @@
           <w:szCs w:val="24"/>
         </w:rPr>
         <w:tab/>
-      </w:r>
-      <w:r>
-        <w:rPr>
-          <w:rFonts w:ascii="Times New Roman" w:hAnsi="Times New Roman" w:cs="Times New Roman"/>
-          <w:sz w:val="24"/>
-          <w:szCs w:val="24"/>
-        </w:rPr>
         <w:t>(-inf</w:t>
       </w:r>
       <w:proofErr w:type="gramStart"/>
@@ -3815,13 +5465,6 @@
           <w:szCs w:val="24"/>
         </w:rPr>
         <w:tab/>
-      </w:r>
-      <w:r>
-        <w:rPr>
-          <w:rFonts w:ascii="Times New Roman" w:hAnsi="Times New Roman" w:cs="Times New Roman"/>
-          <w:sz w:val="24"/>
-          <w:szCs w:val="24"/>
-        </w:rPr>
         <w:t>[-89</w:t>
       </w:r>
       <w:proofErr w:type="gramStart"/>
@@ -4009,13 +5652,6 @@
           <w:szCs w:val="24"/>
         </w:rPr>
         <w:tab/>
-      </w:r>
-      <w:r>
-        <w:rPr>
-          <w:rFonts w:ascii="Times New Roman" w:hAnsi="Times New Roman" w:cs="Times New Roman"/>
-          <w:sz w:val="24"/>
-          <w:szCs w:val="24"/>
-        </w:rPr>
         <w:t>(-inf</w:t>
       </w:r>
       <w:proofErr w:type="gramStart"/>
@@ -4768,13 +6404,6 @@
           <w:szCs w:val="24"/>
         </w:rPr>
         <w:tab/>
-      </w:r>
-      <w:r>
-        <w:rPr>
-          <w:rFonts w:ascii="Times New Roman" w:hAnsi="Times New Roman" w:cs="Times New Roman"/>
-          <w:sz w:val="24"/>
-          <w:szCs w:val="24"/>
-        </w:rPr>
         <w:t>[-22</w:t>
       </w:r>
       <w:proofErr w:type="gramStart"/>
@@ -4929,7 +6558,6 @@
           <w:rFonts w:ascii="Times New Roman" w:hAnsi="Times New Roman" w:cs="Times New Roman"/>
           <w:sz w:val="24"/>
           <w:szCs w:val="24"/>
-          <w:lang w:val="ru-RU"/>
         </w:rPr>
         <w:tab/>
       </w:r>
@@ -4949,69 +6577,90 @@
           <w:rFonts w:ascii="Times New Roman" w:hAnsi="Times New Roman" w:cs="Times New Roman"/>
           <w:sz w:val="24"/>
           <w:szCs w:val="24"/>
-          <w:lang w:val="ru-RU"/>
-        </w:rPr>
-      </w:pPr>
-      <w:r>
-        <w:rPr>
-          <w:rFonts w:ascii="Times New Roman" w:hAnsi="Times New Roman" w:cs="Times New Roman"/>
-          <w:sz w:val="24"/>
-          <w:szCs w:val="24"/>
-        </w:rPr>
-        <w:tab/>
-      </w:r>
-      <w:r>
-        <w:rPr>
-          <w:rFonts w:ascii="Times New Roman" w:hAnsi="Times New Roman" w:cs="Times New Roman"/>
-          <w:sz w:val="24"/>
-          <w:szCs w:val="24"/>
-        </w:rPr>
-        <w:tab/>
-      </w:r>
-      <w:r>
-        <w:rPr>
-          <w:rFonts w:ascii="Times New Roman" w:hAnsi="Times New Roman" w:cs="Times New Roman"/>
-          <w:sz w:val="24"/>
-          <w:szCs w:val="24"/>
-          <w:lang w:val="ru-RU"/>
-        </w:rPr>
-        <w:t>Не валидно:</w:t>
-      </w:r>
-    </w:p>
-    <w:p>
-      <w:pPr>
-        <w:spacing w:after="0" w:line="240" w:lineRule="auto"/>
-        <w:rPr>
-          <w:rFonts w:ascii="Times New Roman" w:hAnsi="Times New Roman" w:cs="Times New Roman"/>
-          <w:sz w:val="24"/>
-          <w:szCs w:val="24"/>
-          <w:lang w:val="ru-RU"/>
-        </w:rPr>
-      </w:pPr>
-      <w:r>
-        <w:rPr>
-          <w:rFonts w:ascii="Times New Roman" w:hAnsi="Times New Roman" w:cs="Times New Roman"/>
-          <w:sz w:val="24"/>
-          <w:szCs w:val="24"/>
-          <w:lang w:val="ru-RU"/>
-        </w:rPr>
-        <w:tab/>
-      </w:r>
-      <w:r>
-        <w:rPr>
-          <w:rFonts w:ascii="Times New Roman" w:hAnsi="Times New Roman" w:cs="Times New Roman"/>
-          <w:sz w:val="24"/>
-          <w:szCs w:val="24"/>
-          <w:lang w:val="ru-RU"/>
-        </w:rPr>
-        <w:tab/>
-      </w:r>
-      <w:r>
-        <w:rPr>
-          <w:rFonts w:ascii="Times New Roman" w:hAnsi="Times New Roman" w:cs="Times New Roman"/>
-          <w:sz w:val="24"/>
-          <w:szCs w:val="24"/>
-          <w:lang w:val="ru-RU"/>
+        </w:rPr>
+      </w:pPr>
+      <w:r>
+        <w:rPr>
+          <w:rFonts w:ascii="Times New Roman" w:hAnsi="Times New Roman" w:cs="Times New Roman"/>
+          <w:sz w:val="24"/>
+          <w:szCs w:val="24"/>
+        </w:rPr>
+        <w:tab/>
+      </w:r>
+      <w:r>
+        <w:rPr>
+          <w:rFonts w:ascii="Times New Roman" w:hAnsi="Times New Roman" w:cs="Times New Roman"/>
+          <w:sz w:val="24"/>
+          <w:szCs w:val="24"/>
+        </w:rPr>
+        <w:tab/>
+      </w:r>
+      <w:r>
+        <w:rPr>
+          <w:rFonts w:ascii="Times New Roman" w:hAnsi="Times New Roman" w:cs="Times New Roman"/>
+          <w:sz w:val="24"/>
+          <w:szCs w:val="24"/>
+          <w:lang w:val="ru-RU"/>
+        </w:rPr>
+        <w:t>Не</w:t>
+      </w:r>
+      <w:r>
+        <w:rPr>
+          <w:rFonts w:ascii="Times New Roman" w:hAnsi="Times New Roman" w:cs="Times New Roman"/>
+          <w:sz w:val="24"/>
+          <w:szCs w:val="24"/>
+        </w:rPr>
+        <w:t xml:space="preserve"> </w:t>
+      </w:r>
+      <w:r>
+        <w:rPr>
+          <w:rFonts w:ascii="Times New Roman" w:hAnsi="Times New Roman" w:cs="Times New Roman"/>
+          <w:sz w:val="24"/>
+          <w:szCs w:val="24"/>
+          <w:lang w:val="ru-RU"/>
+        </w:rPr>
+        <w:t>валидно</w:t>
+      </w:r>
+      <w:r>
+        <w:rPr>
+          <w:rFonts w:ascii="Times New Roman" w:hAnsi="Times New Roman" w:cs="Times New Roman"/>
+          <w:sz w:val="24"/>
+          <w:szCs w:val="24"/>
+        </w:rPr>
+        <w:t>:</w:t>
+      </w:r>
+    </w:p>
+    <w:p>
+      <w:pPr>
+        <w:spacing w:after="0" w:line="240" w:lineRule="auto"/>
+        <w:rPr>
+          <w:rFonts w:ascii="Times New Roman" w:hAnsi="Times New Roman" w:cs="Times New Roman"/>
+          <w:sz w:val="24"/>
+          <w:szCs w:val="24"/>
+          <w:lang w:val="ru-RU"/>
+        </w:rPr>
+      </w:pPr>
+      <w:r>
+        <w:rPr>
+          <w:rFonts w:ascii="Times New Roman" w:hAnsi="Times New Roman" w:cs="Times New Roman"/>
+          <w:sz w:val="24"/>
+          <w:szCs w:val="24"/>
+        </w:rPr>
+        <w:tab/>
+      </w:r>
+      <w:r>
+        <w:rPr>
+          <w:rFonts w:ascii="Times New Roman" w:hAnsi="Times New Roman" w:cs="Times New Roman"/>
+          <w:sz w:val="24"/>
+          <w:szCs w:val="24"/>
+        </w:rPr>
+        <w:tab/>
+      </w:r>
+      <w:r>
+        <w:rPr>
+          <w:rFonts w:ascii="Times New Roman" w:hAnsi="Times New Roman" w:cs="Times New Roman"/>
+          <w:sz w:val="24"/>
+          <w:szCs w:val="24"/>
         </w:rPr>
         <w:tab/>
       </w:r>
@@ -5186,6 +6835,8 @@
         </w:rPr>
         <w:t>inf)</w:t>
       </w:r>
+      <w:bookmarkStart w:id="0" w:name="_GoBack"/>
+      <w:bookmarkEnd w:id="0"/>
     </w:p>
     <w:p>
       <w:pPr>
@@ -6154,194 +7805,149 @@
           <w:rFonts w:ascii="Times New Roman" w:hAnsi="Times New Roman" w:cs="Times New Roman"/>
           <w:sz w:val="24"/>
           <w:szCs w:val="24"/>
-          <w:lang w:val="ru-RU"/>
-        </w:rPr>
-      </w:pPr>
-      <w:r>
-        <w:rPr>
-          <w:rFonts w:ascii="Times New Roman" w:hAnsi="Times New Roman" w:cs="Times New Roman"/>
-          <w:sz w:val="24"/>
-          <w:szCs w:val="24"/>
-        </w:rPr>
-        <w:tab/>
-      </w:r>
-      <w:r>
-        <w:rPr>
-          <w:rFonts w:ascii="Times New Roman" w:hAnsi="Times New Roman" w:cs="Times New Roman"/>
-          <w:sz w:val="24"/>
-          <w:szCs w:val="24"/>
-        </w:rPr>
-        <w:tab/>
-      </w:r>
-      <w:r>
-        <w:rPr>
-          <w:rFonts w:ascii="Times New Roman" w:hAnsi="Times New Roman" w:cs="Times New Roman"/>
-          <w:sz w:val="24"/>
-          <w:szCs w:val="24"/>
-        </w:rPr>
-        <w:tab/>
-      </w:r>
-      <w:proofErr w:type="spellStart"/>
-      <w:r>
-        <w:rPr>
-          <w:rFonts w:ascii="Times New Roman" w:hAnsi="Times New Roman" w:cs="Times New Roman"/>
-          <w:sz w:val="24"/>
-          <w:szCs w:val="24"/>
-          <w:lang w:val="ru-RU"/>
-        </w:rPr>
-        <w:t>Gutter</w:t>
-      </w:r>
-      <w:proofErr w:type="spellEnd"/>
-      <w:r>
-        <w:rPr>
-          <w:rFonts w:ascii="Times New Roman" w:hAnsi="Times New Roman" w:cs="Times New Roman"/>
-          <w:sz w:val="24"/>
-          <w:szCs w:val="24"/>
-          <w:lang w:val="ru-RU"/>
-        </w:rPr>
-        <w:t xml:space="preserve"> + </w:t>
-      </w:r>
-      <w:proofErr w:type="spellStart"/>
-      <w:r>
-        <w:rPr>
-          <w:rFonts w:ascii="Times New Roman" w:hAnsi="Times New Roman" w:cs="Times New Roman"/>
-          <w:sz w:val="24"/>
-          <w:szCs w:val="24"/>
-          <w:lang w:val="ru-RU"/>
-        </w:rPr>
-        <w:t>Horizontal</w:t>
-      </w:r>
-      <w:proofErr w:type="spellEnd"/>
-      <w:r>
-        <w:rPr>
-          <w:rFonts w:ascii="Times New Roman" w:hAnsi="Times New Roman" w:cs="Times New Roman"/>
-          <w:sz w:val="24"/>
-          <w:szCs w:val="24"/>
-          <w:lang w:val="ru-RU"/>
-        </w:rPr>
-        <w:t>:</w:t>
-      </w:r>
-      <w:r>
-        <w:rPr>
-          <w:rFonts w:ascii="Times New Roman" w:hAnsi="Times New Roman" w:cs="Times New Roman"/>
-          <w:sz w:val="24"/>
-          <w:szCs w:val="24"/>
-          <w:lang w:val="ru-RU"/>
-        </w:rPr>
-        <w:tab/>
-      </w:r>
-      <w:r>
-        <w:rPr>
-          <w:rFonts w:ascii="Times New Roman" w:hAnsi="Times New Roman" w:cs="Times New Roman"/>
-          <w:sz w:val="24"/>
-          <w:szCs w:val="24"/>
-          <w:lang w:val="ru-RU"/>
-        </w:rPr>
-        <w:tab/>
-        <w:t>(-inf..0) | (7.77..+inf)</w:t>
-      </w:r>
-    </w:p>
-    <w:p>
-      <w:pPr>
-        <w:spacing w:after="0" w:line="240" w:lineRule="auto"/>
-        <w:rPr>
-          <w:rFonts w:ascii="Times New Roman" w:hAnsi="Times New Roman" w:cs="Times New Roman"/>
-          <w:sz w:val="24"/>
-          <w:szCs w:val="24"/>
-          <w:lang w:val="ru-RU"/>
-        </w:rPr>
-      </w:pPr>
-      <w:r>
-        <w:rPr>
-          <w:rFonts w:ascii="Times New Roman" w:hAnsi="Times New Roman" w:cs="Times New Roman"/>
-          <w:sz w:val="24"/>
-          <w:szCs w:val="24"/>
-          <w:lang w:val="ru-RU"/>
-        </w:rPr>
-        <w:tab/>
-      </w:r>
-      <w:r>
-        <w:rPr>
-          <w:rFonts w:ascii="Times New Roman" w:hAnsi="Times New Roman" w:cs="Times New Roman"/>
-          <w:sz w:val="24"/>
-          <w:szCs w:val="24"/>
-          <w:lang w:val="ru-RU"/>
-        </w:rPr>
-        <w:tab/>
-      </w:r>
-      <w:r>
-        <w:rPr>
-          <w:rFonts w:ascii="Times New Roman" w:hAnsi="Times New Roman" w:cs="Times New Roman"/>
-          <w:sz w:val="24"/>
-          <w:szCs w:val="24"/>
-          <w:lang w:val="ru-RU"/>
-        </w:rPr>
-        <w:tab/>
-      </w:r>
-      <w:proofErr w:type="spellStart"/>
-      <w:r>
-        <w:rPr>
-          <w:rFonts w:ascii="Times New Roman" w:hAnsi="Times New Roman" w:cs="Times New Roman"/>
-          <w:sz w:val="24"/>
-          <w:szCs w:val="24"/>
-          <w:lang w:val="ru-RU"/>
-        </w:rPr>
-        <w:t>Gutter</w:t>
-      </w:r>
-      <w:proofErr w:type="spellEnd"/>
-      <w:r>
-        <w:rPr>
-          <w:rFonts w:ascii="Times New Roman" w:hAnsi="Times New Roman" w:cs="Times New Roman"/>
-          <w:sz w:val="24"/>
-          <w:szCs w:val="24"/>
-          <w:lang w:val="ru-RU"/>
-        </w:rPr>
-        <w:t xml:space="preserve"> </w:t>
-      </w:r>
-      <w:proofErr w:type="spellStart"/>
-      <w:r>
-        <w:rPr>
-          <w:rFonts w:ascii="Times New Roman" w:hAnsi="Times New Roman" w:cs="Times New Roman"/>
-          <w:sz w:val="24"/>
-          <w:szCs w:val="24"/>
-          <w:lang w:val="ru-RU"/>
-        </w:rPr>
-        <w:t>position</w:t>
-      </w:r>
-      <w:proofErr w:type="spellEnd"/>
-      <w:r>
-        <w:rPr>
-          <w:rFonts w:ascii="Times New Roman" w:hAnsi="Times New Roman" w:cs="Times New Roman"/>
-          <w:sz w:val="24"/>
-          <w:szCs w:val="24"/>
-          <w:lang w:val="ru-RU"/>
-        </w:rPr>
-        <w:t>:</w:t>
-      </w:r>
-      <w:r>
-        <w:rPr>
-          <w:rFonts w:ascii="Times New Roman" w:hAnsi="Times New Roman" w:cs="Times New Roman"/>
-          <w:sz w:val="24"/>
-          <w:szCs w:val="24"/>
-          <w:lang w:val="ru-RU"/>
-        </w:rPr>
-        <w:tab/>
-      </w:r>
-      <w:r>
-        <w:rPr>
-          <w:rFonts w:ascii="Times New Roman" w:hAnsi="Times New Roman" w:cs="Times New Roman"/>
-          <w:sz w:val="24"/>
-          <w:szCs w:val="24"/>
-          <w:lang w:val="ru-RU"/>
-        </w:rPr>
-        <w:tab/>
-      </w:r>
-      <w:r>
-        <w:rPr>
-          <w:rFonts w:ascii="Times New Roman" w:hAnsi="Times New Roman" w:cs="Times New Roman"/>
-          <w:sz w:val="24"/>
-          <w:szCs w:val="24"/>
-          <w:lang w:val="ru-RU"/>
+        </w:rPr>
+      </w:pPr>
+      <w:r>
+        <w:rPr>
+          <w:rFonts w:ascii="Times New Roman" w:hAnsi="Times New Roman" w:cs="Times New Roman"/>
+          <w:sz w:val="24"/>
+          <w:szCs w:val="24"/>
+        </w:rPr>
+        <w:tab/>
+      </w:r>
+      <w:r>
+        <w:rPr>
+          <w:rFonts w:ascii="Times New Roman" w:hAnsi="Times New Roman" w:cs="Times New Roman"/>
+          <w:sz w:val="24"/>
+          <w:szCs w:val="24"/>
+        </w:rPr>
+        <w:tab/>
+      </w:r>
+      <w:r>
+        <w:rPr>
+          <w:rFonts w:ascii="Times New Roman" w:hAnsi="Times New Roman" w:cs="Times New Roman"/>
+          <w:sz w:val="24"/>
+          <w:szCs w:val="24"/>
+        </w:rPr>
+        <w:tab/>
+      </w:r>
+      <w:r>
+        <w:rPr>
+          <w:rFonts w:ascii="Times New Roman" w:hAnsi="Times New Roman" w:cs="Times New Roman"/>
+          <w:sz w:val="24"/>
+          <w:szCs w:val="24"/>
+        </w:rPr>
+        <w:t>Gutter + Horizontal:</w:t>
+      </w:r>
+      <w:r>
+        <w:rPr>
+          <w:rFonts w:ascii="Times New Roman" w:hAnsi="Times New Roman" w:cs="Times New Roman"/>
+          <w:sz w:val="24"/>
+          <w:szCs w:val="24"/>
+        </w:rPr>
+        <w:tab/>
+      </w:r>
+      <w:r>
+        <w:rPr>
+          <w:rFonts w:ascii="Times New Roman" w:hAnsi="Times New Roman" w:cs="Times New Roman"/>
+          <w:sz w:val="24"/>
+          <w:szCs w:val="24"/>
+        </w:rPr>
+        <w:tab/>
+        <w:t>(-inf</w:t>
+      </w:r>
+      <w:proofErr w:type="gramStart"/>
+      <w:r>
+        <w:rPr>
+          <w:rFonts w:ascii="Times New Roman" w:hAnsi="Times New Roman" w:cs="Times New Roman"/>
+          <w:sz w:val="24"/>
+          <w:szCs w:val="24"/>
+        </w:rPr>
+        <w:t>..</w:t>
+      </w:r>
+      <w:proofErr w:type="gramEnd"/>
+      <w:r>
+        <w:rPr>
+          <w:rFonts w:ascii="Times New Roman" w:hAnsi="Times New Roman" w:cs="Times New Roman"/>
+          <w:sz w:val="24"/>
+          <w:szCs w:val="24"/>
+        </w:rPr>
+        <w:t>0) | (7.77</w:t>
+      </w:r>
+      <w:proofErr w:type="gramStart"/>
+      <w:r>
+        <w:rPr>
+          <w:rFonts w:ascii="Times New Roman" w:hAnsi="Times New Roman" w:cs="Times New Roman"/>
+          <w:sz w:val="24"/>
+          <w:szCs w:val="24"/>
+        </w:rPr>
+        <w:t>..+</w:t>
+      </w:r>
+      <w:proofErr w:type="gramEnd"/>
+      <w:r>
+        <w:rPr>
+          <w:rFonts w:ascii="Times New Roman" w:hAnsi="Times New Roman" w:cs="Times New Roman"/>
+          <w:sz w:val="24"/>
+          <w:szCs w:val="24"/>
+        </w:rPr>
+        <w:t>inf)</w:t>
+      </w:r>
+    </w:p>
+    <w:p>
+      <w:pPr>
+        <w:spacing w:after="0" w:line="240" w:lineRule="auto"/>
+        <w:rPr>
+          <w:rFonts w:ascii="Times New Roman" w:hAnsi="Times New Roman" w:cs="Times New Roman"/>
+          <w:sz w:val="24"/>
+          <w:szCs w:val="24"/>
+        </w:rPr>
+      </w:pPr>
+      <w:r>
+        <w:rPr>
+          <w:rFonts w:ascii="Times New Roman" w:hAnsi="Times New Roman" w:cs="Times New Roman"/>
+          <w:sz w:val="24"/>
+          <w:szCs w:val="24"/>
+        </w:rPr>
+        <w:tab/>
+      </w:r>
+      <w:r>
+        <w:rPr>
+          <w:rFonts w:ascii="Times New Roman" w:hAnsi="Times New Roman" w:cs="Times New Roman"/>
+          <w:sz w:val="24"/>
+          <w:szCs w:val="24"/>
+        </w:rPr>
+        <w:tab/>
+      </w:r>
+      <w:r>
+        <w:rPr>
+          <w:rFonts w:ascii="Times New Roman" w:hAnsi="Times New Roman" w:cs="Times New Roman"/>
+          <w:sz w:val="24"/>
+          <w:szCs w:val="24"/>
+        </w:rPr>
+        <w:tab/>
+        <w:t>Gutter position:</w:t>
+      </w:r>
+      <w:r>
+        <w:rPr>
+          <w:rFonts w:ascii="Times New Roman" w:hAnsi="Times New Roman" w:cs="Times New Roman"/>
+          <w:sz w:val="24"/>
+          <w:szCs w:val="24"/>
+        </w:rPr>
+        <w:tab/>
+      </w:r>
+      <w:r>
+        <w:rPr>
+          <w:rFonts w:ascii="Times New Roman" w:hAnsi="Times New Roman" w:cs="Times New Roman"/>
+          <w:sz w:val="24"/>
+          <w:szCs w:val="24"/>
+        </w:rPr>
+        <w:tab/>
+      </w:r>
+      <w:r>
+        <w:rPr>
+          <w:rFonts w:ascii="Times New Roman" w:hAnsi="Times New Roman" w:cs="Times New Roman"/>
+          <w:sz w:val="24"/>
+          <w:szCs w:val="24"/>
         </w:rPr>
         <w:t>{}</w:t>
       </w:r>
@@ -6352,7 +7958,6 @@
           <w:rFonts w:ascii="Times New Roman" w:hAnsi="Times New Roman" w:cs="Times New Roman"/>
           <w:sz w:val="24"/>
           <w:szCs w:val="24"/>
-          <w:lang w:val="ru-RU"/>
         </w:rPr>
       </w:pPr>
     </w:p>
@@ -6487,37 +8092,18 @@
           <w:sz w:val="24"/>
           <w:szCs w:val="24"/>
         </w:rPr>
-        <w:t>YEAR</w:t>
-      </w:r>
+        <w:t>YEAR(</w:t>
+      </w:r>
+      <w:proofErr w:type="gramEnd"/>
       <w:r>
         <w:rPr>
           <w:rFonts w:ascii="Times New Roman" w:hAnsi="Times New Roman" w:cs="Times New Roman"/>
           <w:b/>
           <w:sz w:val="24"/>
           <w:szCs w:val="24"/>
-        </w:rPr>
-        <w:t>(</w:t>
-      </w:r>
-      <w:proofErr w:type="gramEnd"/>
-      <w:r>
-        <w:rPr>
-          <w:rFonts w:ascii="Times New Roman" w:hAnsi="Times New Roman" w:cs="Times New Roman"/>
-          <w:b/>
-          <w:sz w:val="24"/>
-          <w:szCs w:val="24"/>
-          <w:lang w:val="ru-RU"/>
-        </w:rPr>
-        <w:t>ГГГГ)</w:t>
-      </w:r>
-      <w:r>
-        <w:rPr>
-          <w:rFonts w:ascii="Times New Roman" w:hAnsi="Times New Roman" w:cs="Times New Roman"/>
-          <w:b/>
-          <w:sz w:val="24"/>
-          <w:szCs w:val="24"/>
-          <w:lang w:val="ru-RU"/>
-        </w:rPr>
-        <w:t>:</w:t>
+          <w:lang w:val="ru-RU"/>
+        </w:rPr>
+        <w:t>ГГГГ):</w:t>
       </w:r>
       <w:r>
         <w:rPr>
@@ -7320,97 +8906,7 @@
           <w:szCs w:val="24"/>
           <w:lang w:val="ru-RU"/>
         </w:rPr>
-        <w:t xml:space="preserve"> =</w:t>
-      </w:r>
-      <w:r>
-        <w:rPr>
-          <w:rFonts w:ascii="Times New Roman" w:hAnsi="Times New Roman" w:cs="Times New Roman"/>
-          <w:sz w:val="24"/>
-          <w:szCs w:val="24"/>
-          <w:lang w:val="ru-RU"/>
-        </w:rPr>
-        <w:t>=</w:t>
-      </w:r>
-      <w:r>
-        <w:rPr>
-          <w:rFonts w:ascii="Times New Roman" w:hAnsi="Times New Roman" w:cs="Times New Roman"/>
-          <w:sz w:val="24"/>
-          <w:szCs w:val="24"/>
-          <w:lang w:val="ru-RU"/>
-        </w:rPr>
-        <w:t xml:space="preserve"> (</w:t>
-      </w:r>
-      <w:r>
-        <w:rPr>
-          <w:rFonts w:ascii="Times New Roman" w:hAnsi="Times New Roman" w:cs="Times New Roman"/>
-          <w:sz w:val="24"/>
-          <w:szCs w:val="24"/>
-          <w:lang w:val="ru-RU"/>
-        </w:rPr>
-        <w:t>4</w:t>
-      </w:r>
-      <w:r>
-        <w:rPr>
-          <w:rFonts w:ascii="Times New Roman" w:hAnsi="Times New Roman" w:cs="Times New Roman"/>
-          <w:sz w:val="24"/>
-          <w:szCs w:val="24"/>
-          <w:lang w:val="ru-RU"/>
-        </w:rPr>
-        <w:t xml:space="preserve"> | </w:t>
-      </w:r>
-      <w:r>
-        <w:rPr>
-          <w:rFonts w:ascii="Times New Roman" w:hAnsi="Times New Roman" w:cs="Times New Roman"/>
-          <w:sz w:val="24"/>
-          <w:szCs w:val="24"/>
-          <w:lang w:val="ru-RU"/>
-        </w:rPr>
-        <w:t>6</w:t>
-      </w:r>
-      <w:r>
-        <w:rPr>
-          <w:rFonts w:ascii="Times New Roman" w:hAnsi="Times New Roman" w:cs="Times New Roman"/>
-          <w:sz w:val="24"/>
-          <w:szCs w:val="24"/>
-          <w:lang w:val="ru-RU"/>
-        </w:rPr>
-        <w:t xml:space="preserve"> | </w:t>
-      </w:r>
-      <w:r>
-        <w:rPr>
-          <w:rFonts w:ascii="Times New Roman" w:hAnsi="Times New Roman" w:cs="Times New Roman"/>
-          <w:sz w:val="24"/>
-          <w:szCs w:val="24"/>
-          <w:lang w:val="ru-RU"/>
-        </w:rPr>
-        <w:t>9</w:t>
-      </w:r>
-      <w:r>
-        <w:rPr>
-          <w:rFonts w:ascii="Times New Roman" w:hAnsi="Times New Roman" w:cs="Times New Roman"/>
-          <w:sz w:val="24"/>
-          <w:szCs w:val="24"/>
-          <w:lang w:val="ru-RU"/>
-        </w:rPr>
-        <w:t xml:space="preserve"> | </w:t>
-      </w:r>
-      <w:r>
-        <w:rPr>
-          <w:rFonts w:ascii="Times New Roman" w:hAnsi="Times New Roman" w:cs="Times New Roman"/>
-          <w:sz w:val="24"/>
-          <w:szCs w:val="24"/>
-          <w:lang w:val="ru-RU"/>
-        </w:rPr>
-        <w:t>11</w:t>
-      </w:r>
-      <w:r>
-        <w:rPr>
-          <w:rFonts w:ascii="Times New Roman" w:hAnsi="Times New Roman" w:cs="Times New Roman"/>
-          <w:sz w:val="24"/>
-          <w:szCs w:val="24"/>
-          <w:lang w:val="ru-RU"/>
-        </w:rPr>
-        <w:t>):</w:t>
+        <w:t xml:space="preserve"> == (4 | 6 | 9 | 11):</w:t>
       </w:r>
     </w:p>
     <w:p>
@@ -7481,25 +8977,7 @@
           <w:lang w:val="ru-RU"/>
         </w:rPr>
         <w:tab/>
-        <w:t>[1..3</w:t>
-      </w:r>
-      <w:r>
-        <w:rPr>
-          <w:rFonts w:ascii="Times New Roman" w:hAnsi="Times New Roman" w:cs="Times New Roman"/>
-          <w:sz w:val="24"/>
-          <w:szCs w:val="24"/>
-          <w:lang w:val="ru-RU"/>
-        </w:rPr>
-        <w:t>0</w:t>
-      </w:r>
-      <w:r>
-        <w:rPr>
-          <w:rFonts w:ascii="Times New Roman" w:hAnsi="Times New Roman" w:cs="Times New Roman"/>
-          <w:sz w:val="24"/>
-          <w:szCs w:val="24"/>
-          <w:lang w:val="ru-RU"/>
-        </w:rPr>
-        <w:t>]</w:t>
+        <w:t>[1..30]</w:t>
       </w:r>
     </w:p>
     <w:p>
@@ -7569,25 +9047,7 @@
           <w:lang w:val="ru-RU"/>
         </w:rPr>
         <w:tab/>
-        <w:t>[0] | (3</w:t>
-      </w:r>
-      <w:r>
-        <w:rPr>
-          <w:rFonts w:ascii="Times New Roman" w:hAnsi="Times New Roman" w:cs="Times New Roman"/>
-          <w:sz w:val="24"/>
-          <w:szCs w:val="24"/>
-          <w:lang w:val="ru-RU"/>
-        </w:rPr>
-        <w:t>0</w:t>
-      </w:r>
-      <w:r>
-        <w:rPr>
-          <w:rFonts w:ascii="Times New Roman" w:hAnsi="Times New Roman" w:cs="Times New Roman"/>
-          <w:sz w:val="24"/>
-          <w:szCs w:val="24"/>
-          <w:lang w:val="ru-RU"/>
-        </w:rPr>
-        <w:t>..+</w:t>
+        <w:t>[0] | (30..+</w:t>
       </w:r>
       <w:proofErr w:type="spellStart"/>
       <w:r>
@@ -7689,25 +9149,7 @@
           <w:szCs w:val="24"/>
           <w:lang w:val="ru-RU"/>
         </w:rPr>
-        <w:t xml:space="preserve"> =</w:t>
-      </w:r>
-      <w:r>
-        <w:rPr>
-          <w:rFonts w:ascii="Times New Roman" w:hAnsi="Times New Roman" w:cs="Times New Roman"/>
-          <w:sz w:val="24"/>
-          <w:szCs w:val="24"/>
-          <w:lang w:val="ru-RU"/>
-        </w:rPr>
-        <w:t>=</w:t>
-      </w:r>
-      <w:r>
-        <w:rPr>
-          <w:rFonts w:ascii="Times New Roman" w:hAnsi="Times New Roman" w:cs="Times New Roman"/>
-          <w:sz w:val="24"/>
-          <w:szCs w:val="24"/>
-          <w:lang w:val="ru-RU"/>
-        </w:rPr>
-        <w:t xml:space="preserve"> (</w:t>
+        <w:t xml:space="preserve"> == (</w:t>
       </w:r>
       <w:r>
         <w:rPr>
@@ -7866,25 +9308,7 @@
           <w:lang w:val="ru-RU"/>
         </w:rPr>
         <w:tab/>
-        <w:t>[1..</w:t>
-      </w:r>
-      <w:r>
-        <w:rPr>
-          <w:rFonts w:ascii="Times New Roman" w:hAnsi="Times New Roman" w:cs="Times New Roman"/>
-          <w:sz w:val="24"/>
-          <w:szCs w:val="24"/>
-          <w:lang w:val="ru-RU"/>
-        </w:rPr>
-        <w:t>29</w:t>
-      </w:r>
-      <w:r>
-        <w:rPr>
-          <w:rFonts w:ascii="Times New Roman" w:hAnsi="Times New Roman" w:cs="Times New Roman"/>
-          <w:sz w:val="24"/>
-          <w:szCs w:val="24"/>
-          <w:lang w:val="ru-RU"/>
-        </w:rPr>
-        <w:t>]</w:t>
+        <w:t>[1..29]</w:t>
       </w:r>
     </w:p>
     <w:p>
@@ -7953,14 +9377,6 @@
           <w:lang w:val="ru-RU"/>
         </w:rPr>
         <w:tab/>
-      </w:r>
-      <w:r>
-        <w:rPr>
-          <w:rFonts w:ascii="Times New Roman" w:hAnsi="Times New Roman" w:cs="Times New Roman"/>
-          <w:sz w:val="24"/>
-          <w:szCs w:val="24"/>
-          <w:lang w:val="ru-RU"/>
-        </w:rPr>
         <w:t xml:space="preserve">Не валидно: </w:t>
       </w:r>
       <w:r>
@@ -7971,25 +9387,7 @@
           <w:lang w:val="ru-RU"/>
         </w:rPr>
         <w:tab/>
-        <w:t>[0] | (</w:t>
-      </w:r>
-      <w:r>
-        <w:rPr>
-          <w:rFonts w:ascii="Times New Roman" w:hAnsi="Times New Roman" w:cs="Times New Roman"/>
-          <w:sz w:val="24"/>
-          <w:szCs w:val="24"/>
-          <w:lang w:val="ru-RU"/>
-        </w:rPr>
-        <w:t>29</w:t>
-      </w:r>
-      <w:r>
-        <w:rPr>
-          <w:rFonts w:ascii="Times New Roman" w:hAnsi="Times New Roman" w:cs="Times New Roman"/>
-          <w:sz w:val="24"/>
-          <w:szCs w:val="24"/>
-          <w:lang w:val="ru-RU"/>
-        </w:rPr>
-        <w:t>..+</w:t>
+        <w:t>[0] | (29..+</w:t>
       </w:r>
       <w:proofErr w:type="spellStart"/>
       <w:r>
@@ -8083,16 +9481,7 @@
           <w:szCs w:val="24"/>
           <w:lang w:val="ru-RU"/>
         </w:rPr>
-        <w:t xml:space="preserve">4 </w:t>
-      </w:r>
-      <w:r>
-        <w:rPr>
-          <w:rFonts w:ascii="Times New Roman" w:hAnsi="Times New Roman" w:cs="Times New Roman"/>
-          <w:sz w:val="24"/>
-          <w:szCs w:val="24"/>
-          <w:lang w:val="ru-RU"/>
-        </w:rPr>
-        <w:t>!</w:t>
+        <w:t>4 !</w:t>
       </w:r>
       <w:proofErr w:type="gramEnd"/>
       <w:r>
@@ -8363,6 +9752,7 @@
         <w:rPr>
           <w:rFonts w:ascii="Times New Roman" w:hAnsi="Times New Roman" w:cs="Times New Roman"/>
           <w:sz w:val="24"/>
+          <w:lang w:val="ru-RU"/>
         </w:rPr>
       </w:pPr>
       <w:r>
@@ -8977,6 +10367,7 @@
         <w:rPr>
           <w:rFonts w:ascii="Times New Roman" w:hAnsi="Times New Roman" w:cs="Times New Roman"/>
           <w:sz w:val="24"/>
+          <w:lang w:val="ru-RU"/>
         </w:rPr>
       </w:pPr>
     </w:p>
@@ -8987,6 +10378,7 @@
         <w:rPr>
           <w:rFonts w:ascii="Times New Roman" w:hAnsi="Times New Roman" w:cs="Times New Roman"/>
           <w:sz w:val="24"/>
+          <w:lang w:val="ru-RU"/>
         </w:rPr>
       </w:pPr>
       <w:r>
@@ -9839,14 +11231,6 @@
           <w:lang w:val="ru-RU"/>
         </w:rPr>
         <w:tab/>
-      </w:r>
-      <w:r>
-        <w:rPr>
-          <w:rFonts w:ascii="Times New Roman" w:hAnsi="Times New Roman" w:cs="Times New Roman"/>
-          <w:sz w:val="24"/>
-          <w:szCs w:val="24"/>
-          <w:lang w:val="ru-RU"/>
-        </w:rPr>
         <w:t>[0..3]</w:t>
       </w:r>
     </w:p>
@@ -10021,14 +11405,6 @@
           <w:lang w:val="ru-RU"/>
         </w:rPr>
         <w:tab/>
-      </w:r>
-      <w:r>
-        <w:rPr>
-          <w:rFonts w:ascii="Times New Roman" w:hAnsi="Times New Roman" w:cs="Times New Roman"/>
-          <w:sz w:val="24"/>
-          <w:szCs w:val="24"/>
-          <w:lang w:val="ru-RU"/>
-        </w:rPr>
         <w:t>(3..5]</w:t>
       </w:r>
       <w:proofErr w:type="gramEnd"/>
@@ -10340,16 +11716,7 @@
           <w:szCs w:val="24"/>
           <w:lang w:val="ru-RU"/>
         </w:rPr>
-        <w:t xml:space="preserve">Возраст-стаж  </w:t>
-      </w:r>
-      <w:r>
-        <w:rPr>
-          <w:rFonts w:ascii="Times New Roman" w:hAnsi="Times New Roman" w:cs="Times New Roman"/>
-          <w:sz w:val="24"/>
-          <w:szCs w:val="24"/>
-          <w:lang w:val="ru-RU"/>
-        </w:rPr>
-        <w:t>(22..+inf]</w:t>
+        <w:t>Возраст-стаж  (22..+inf]</w:t>
       </w:r>
       <w:proofErr w:type="gramEnd"/>
     </w:p>
@@ -10407,14 +11774,6 @@
           <w:lang w:val="ru-RU"/>
         </w:rPr>
         <w:tab/>
-      </w:r>
-      <w:r>
-        <w:rPr>
-          <w:rFonts w:ascii="Times New Roman" w:hAnsi="Times New Roman" w:cs="Times New Roman"/>
-          <w:sz w:val="24"/>
-          <w:szCs w:val="24"/>
-          <w:lang w:val="ru-RU"/>
-        </w:rPr>
         <w:t>Стаж:</w:t>
       </w:r>
       <w:r>
@@ -10552,6 +11911,7 @@
           <w:rFonts w:ascii="Times New Roman" w:hAnsi="Times New Roman" w:cs="Times New Roman"/>
           <w:sz w:val="24"/>
           <w:szCs w:val="24"/>
+          <w:lang w:val="ru-RU"/>
         </w:rPr>
         <w:tab/>
       </w:r>
@@ -10593,6 +11953,7 @@
           <w:b/>
           <w:sz w:val="24"/>
           <w:szCs w:val="24"/>
+          <w:lang w:val="ru-RU"/>
         </w:rPr>
         <w:t>_________________________________________________________</w:t>
       </w:r>
@@ -10602,6 +11963,7 @@
           <w:b/>
           <w:sz w:val="24"/>
           <w:szCs w:val="24"/>
+          <w:lang w:val="ru-RU"/>
         </w:rPr>
         <w:t>________________________</w:t>
       </w:r>

</xml_diff>